<commit_message>
adicionando zip com entrega final da p2
</commit_message>
<xml_diff>
--- a/Documentos/P2_Relatorio_BrunoPezzolo_CarlaGuillen.docx
+++ b/Documentos/P2_Relatorio_BrunoPezzolo_CarlaGuillen.docx
@@ -6,13 +6,14 @@
       <w:pPr>
         <w:jc w:val="center"/>
       </w:pPr>
+      <w:bookmarkStart w:id="0" w:name="_GoBack"/>
       <w:r>
         <w:rPr>
           <w:noProof/>
           <w:lang w:eastAsia="pt-BR"/>
         </w:rPr>
         <w:drawing>
-          <wp:inline distT="0" distB="0" distL="0" distR="0" wp14:anchorId="083B143D" wp14:editId="5D8426F3">
+          <wp:inline distT="0" distB="0" distL="0" distR="0" wp14:anchorId="13F00B8C" wp14:editId="7AF7B640">
             <wp:extent cx="5400675" cy="914400"/>
             <wp:effectExtent l="0" t="0" r="9525" b="0"/>
             <wp:docPr id="9" name="Picture 2" descr="C:\Users\Carla\Desktop\poli.jpg"/>
@@ -202,7 +203,6 @@
           <w:rFonts w:asciiTheme="majorHAnsi" w:hAnsiTheme="majorHAnsi"/>
           <w:color w:val="365F91" w:themeColor="accent1" w:themeShade="BF"/>
           <w:szCs w:val="24"/>
-          <w:u w:val="single"/>
         </w:rPr>
       </w:pPr>
       <w:r>
@@ -324,11 +324,6 @@
           <w:sz w:val="28"/>
         </w:rPr>
         <w:tab/>
-      </w:r>
-      <w:r>
-        <w:rPr>
-          <w:sz w:val="28"/>
-        </w:rPr>
         <w:t>5948816</w:t>
       </w:r>
     </w:p>
@@ -373,11 +368,6 @@
           <w:sz w:val="28"/>
         </w:rPr>
         <w:tab/>
-      </w:r>
-      <w:r>
-        <w:rPr>
-          <w:sz w:val="28"/>
-        </w:rPr>
         <w:t>5691366</w:t>
       </w:r>
     </w:p>
@@ -472,11 +462,12 @@
           <w:r>
             <w:fldChar w:fldCharType="separate"/>
           </w:r>
-          <w:hyperlink w:anchor="_Toc311209655" w:history="1">
+          <w:hyperlink w:anchor="_Toc311229505" w:history="1">
             <w:r>
               <w:rPr>
                 <w:rStyle w:val="Hyperlink"/>
                 <w:noProof/>
+                <w:u w:val="none"/>
               </w:rPr>
               <w:t>1.</w:t>
             </w:r>
@@ -491,6 +482,7 @@
               <w:rPr>
                 <w:rStyle w:val="Hyperlink"/>
                 <w:noProof/>
+                <w:u w:val="none"/>
               </w:rPr>
               <w:t>Introdução</w:t>
             </w:r>
@@ -513,7 +505,7 @@
                 <w:noProof/>
                 <w:webHidden/>
               </w:rPr>
-              <w:instrText xml:space="preserve"> PAGEREF _Toc311209655 \h </w:instrText>
+              <w:instrText xml:space="preserve"> PAGEREF _Toc311229505 \h </w:instrText>
             </w:r>
             <w:r>
               <w:rPr>
@@ -556,11 +548,12 @@
               <w:sz w:val="22"/>
             </w:rPr>
           </w:pPr>
-          <w:hyperlink w:anchor="_Toc311209656" w:history="1">
+          <w:hyperlink w:anchor="_Toc311229506" w:history="1">
             <w:r>
               <w:rPr>
                 <w:rStyle w:val="Hyperlink"/>
                 <w:noProof/>
+                <w:u w:val="none"/>
               </w:rPr>
               <w:t>2.</w:t>
             </w:r>
@@ -575,6 +568,7 @@
               <w:rPr>
                 <w:rStyle w:val="Hyperlink"/>
                 <w:noProof/>
+                <w:u w:val="none"/>
               </w:rPr>
               <w:t>Especificação da linguagem fonte: Kipple</w:t>
             </w:r>
@@ -597,7 +591,7 @@
                 <w:noProof/>
                 <w:webHidden/>
               </w:rPr>
-              <w:instrText xml:space="preserve"> PAGEREF _Toc311209656 \h </w:instrText>
+              <w:instrText xml:space="preserve"> PAGEREF _Toc311229506 \h </w:instrText>
             </w:r>
             <w:r>
               <w:rPr>
@@ -636,11 +630,12 @@
               <w:sz w:val="22"/>
             </w:rPr>
           </w:pPr>
-          <w:hyperlink w:anchor="_Toc311209657" w:history="1">
+          <w:hyperlink w:anchor="_Toc311229507" w:history="1">
             <w:r>
               <w:rPr>
                 <w:rStyle w:val="Hyperlink"/>
                 <w:noProof/>
+                <w:u w:val="none"/>
               </w:rPr>
               <w:t>2.1.</w:t>
             </w:r>
@@ -655,6 +650,7 @@
               <w:rPr>
                 <w:rStyle w:val="Hyperlink"/>
                 <w:noProof/>
+                <w:u w:val="none"/>
               </w:rPr>
               <w:t>Kipple em descrição Wirth</w:t>
             </w:r>
@@ -677,7 +673,7 @@
                 <w:noProof/>
                 <w:webHidden/>
               </w:rPr>
-              <w:instrText xml:space="preserve"> PAGEREF _Toc311209657 \h </w:instrText>
+              <w:instrText xml:space="preserve"> PAGEREF _Toc311229507 \h </w:instrText>
             </w:r>
             <w:r>
               <w:rPr>
@@ -716,11 +712,12 @@
               <w:sz w:val="22"/>
             </w:rPr>
           </w:pPr>
-          <w:hyperlink w:anchor="_Toc311209658" w:history="1">
+          <w:hyperlink w:anchor="_Toc311229508" w:history="1">
             <w:r>
               <w:rPr>
                 <w:rStyle w:val="Hyperlink"/>
                 <w:noProof/>
+                <w:u w:val="none"/>
               </w:rPr>
               <w:t>2.2.</w:t>
             </w:r>
@@ -735,6 +732,7 @@
               <w:rPr>
                 <w:rStyle w:val="Hyperlink"/>
                 <w:noProof/>
+                <w:u w:val="none"/>
               </w:rPr>
               <w:t>Descrição Reduzida</w:t>
             </w:r>
@@ -757,7 +755,7 @@
                 <w:noProof/>
                 <w:webHidden/>
               </w:rPr>
-              <w:instrText xml:space="preserve"> PAGEREF _Toc311209658 \h </w:instrText>
+              <w:instrText xml:space="preserve"> PAGEREF _Toc311229508 \h </w:instrText>
             </w:r>
             <w:r>
               <w:rPr>
@@ -800,11 +798,12 @@
               <w:sz w:val="22"/>
             </w:rPr>
           </w:pPr>
-          <w:hyperlink w:anchor="_Toc311209659" w:history="1">
+          <w:hyperlink w:anchor="_Toc311229509" w:history="1">
             <w:r>
               <w:rPr>
                 <w:rStyle w:val="Hyperlink"/>
                 <w:noProof/>
+                <w:u w:val="none"/>
               </w:rPr>
               <w:t>3.</w:t>
             </w:r>
@@ -819,6 +818,7 @@
               <w:rPr>
                 <w:rStyle w:val="Hyperlink"/>
                 <w:noProof/>
+                <w:u w:val="none"/>
               </w:rPr>
               <w:t>Análise Léxica</w:t>
             </w:r>
@@ -841,7 +841,7 @@
                 <w:noProof/>
                 <w:webHidden/>
               </w:rPr>
-              <w:instrText xml:space="preserve"> PAGEREF _Toc311209659 \h </w:instrText>
+              <w:instrText xml:space="preserve"> PAGEREF _Toc311229509 \h </w:instrText>
             </w:r>
             <w:r>
               <w:rPr>
@@ -880,12 +880,13 @@
               <w:sz w:val="22"/>
             </w:rPr>
           </w:pPr>
-          <w:hyperlink w:anchor="_Toc311209660" w:history="1">
+          <w:hyperlink w:anchor="_Toc311229510" w:history="1">
             <w:r>
               <w:rPr>
                 <w:rStyle w:val="Hyperlink"/>
                 <w:rFonts w:eastAsia="Times New Roman"/>
                 <w:noProof/>
+                <w:u w:val="none"/>
               </w:rPr>
               <w:t>3.1.</w:t>
             </w:r>
@@ -901,6 +902,7 @@
                 <w:rStyle w:val="Hyperlink"/>
                 <w:rFonts w:eastAsia="Times New Roman"/>
                 <w:noProof/>
+                <w:u w:val="none"/>
               </w:rPr>
               <w:t>Autômatos</w:t>
             </w:r>
@@ -923,7 +925,7 @@
                 <w:noProof/>
                 <w:webHidden/>
               </w:rPr>
-              <w:instrText xml:space="preserve"> PAGEREF _Toc311209660 \h </w:instrText>
+              <w:instrText xml:space="preserve"> PAGEREF _Toc311229510 \h </w:instrText>
             </w:r>
             <w:r>
               <w:rPr>
@@ -962,12 +964,13 @@
               <w:sz w:val="22"/>
             </w:rPr>
           </w:pPr>
-          <w:hyperlink w:anchor="_Toc311209661" w:history="1">
+          <w:hyperlink w:anchor="_Toc311229511" w:history="1">
             <w:r>
               <w:rPr>
                 <w:rStyle w:val="Hyperlink"/>
                 <w:rFonts w:eastAsia="Times New Roman"/>
                 <w:noProof/>
+                <w:u w:val="none"/>
               </w:rPr>
               <w:t>3.2.</w:t>
             </w:r>
@@ -983,6 +986,7 @@
                 <w:rStyle w:val="Hyperlink"/>
                 <w:rFonts w:eastAsia="Times New Roman"/>
                 <w:noProof/>
+                <w:u w:val="none"/>
               </w:rPr>
               <w:t>Implementação</w:t>
             </w:r>
@@ -1005,7 +1009,7 @@
                 <w:noProof/>
                 <w:webHidden/>
               </w:rPr>
-              <w:instrText xml:space="preserve"> PAGEREF _Toc311209661 \h </w:instrText>
+              <w:instrText xml:space="preserve"> PAGEREF _Toc311229511 \h </w:instrText>
             </w:r>
             <w:r>
               <w:rPr>
@@ -1048,11 +1052,12 @@
               <w:sz w:val="22"/>
             </w:rPr>
           </w:pPr>
-          <w:hyperlink w:anchor="_Toc311209662" w:history="1">
+          <w:hyperlink w:anchor="_Toc311229512" w:history="1">
             <w:r>
               <w:rPr>
                 <w:rStyle w:val="Hyperlink"/>
                 <w:noProof/>
+                <w:u w:val="none"/>
               </w:rPr>
               <w:t>4.</w:t>
             </w:r>
@@ -1067,6 +1072,7 @@
               <w:rPr>
                 <w:rStyle w:val="Hyperlink"/>
                 <w:noProof/>
+                <w:u w:val="none"/>
               </w:rPr>
               <w:t>Análise Sintática</w:t>
             </w:r>
@@ -1089,7 +1095,7 @@
                 <w:noProof/>
                 <w:webHidden/>
               </w:rPr>
-              <w:instrText xml:space="preserve"> PAGEREF _Toc311209662 \h </w:instrText>
+              <w:instrText xml:space="preserve"> PAGEREF _Toc311229512 \h </w:instrText>
             </w:r>
             <w:r>
               <w:rPr>
@@ -1128,11 +1134,12 @@
               <w:sz w:val="22"/>
             </w:rPr>
           </w:pPr>
-          <w:hyperlink w:anchor="_Toc311209663" w:history="1">
+          <w:hyperlink w:anchor="_Toc311229513" w:history="1">
             <w:r>
               <w:rPr>
                 <w:rStyle w:val="Hyperlink"/>
                 <w:noProof/>
+                <w:u w:val="none"/>
               </w:rPr>
               <w:t>4.1.</w:t>
             </w:r>
@@ -1147,6 +1154,7 @@
               <w:rPr>
                 <w:rStyle w:val="Hyperlink"/>
                 <w:noProof/>
+                <w:u w:val="none"/>
               </w:rPr>
               <w:t>Submáquinas do Autômato de Pilha Estruturado (APE)</w:t>
             </w:r>
@@ -1169,7 +1177,7 @@
                 <w:noProof/>
                 <w:webHidden/>
               </w:rPr>
-              <w:instrText xml:space="preserve"> PAGEREF _Toc311209663 \h </w:instrText>
+              <w:instrText xml:space="preserve"> PAGEREF _Toc311229513 \h </w:instrText>
             </w:r>
             <w:r>
               <w:rPr>
@@ -1208,11 +1216,12 @@
               <w:sz w:val="22"/>
             </w:rPr>
           </w:pPr>
-          <w:hyperlink w:anchor="_Toc311209664" w:history="1">
+          <w:hyperlink w:anchor="_Toc311229514" w:history="1">
             <w:r>
               <w:rPr>
                 <w:rStyle w:val="Hyperlink"/>
                 <w:noProof/>
+                <w:u w:val="none"/>
               </w:rPr>
               <w:t>4.2.</w:t>
             </w:r>
@@ -1227,6 +1236,7 @@
               <w:rPr>
                 <w:rStyle w:val="Hyperlink"/>
                 <w:noProof/>
+                <w:u w:val="none"/>
               </w:rPr>
               <w:t>Implementação</w:t>
             </w:r>
@@ -1249,7 +1259,7 @@
                 <w:noProof/>
                 <w:webHidden/>
               </w:rPr>
-              <w:instrText xml:space="preserve"> PAGEREF _Toc311209664 \h </w:instrText>
+              <w:instrText xml:space="preserve"> PAGEREF _Toc311229514 \h </w:instrText>
             </w:r>
             <w:r>
               <w:rPr>
@@ -1292,11 +1302,12 @@
               <w:sz w:val="22"/>
             </w:rPr>
           </w:pPr>
-          <w:hyperlink w:anchor="_Toc311209665" w:history="1">
+          <w:hyperlink w:anchor="_Toc311229515" w:history="1">
             <w:r>
               <w:rPr>
                 <w:rStyle w:val="Hyperlink"/>
                 <w:noProof/>
+                <w:u w:val="none"/>
               </w:rPr>
               <w:t>5.</w:t>
             </w:r>
@@ -1311,6 +1322,7 @@
               <w:rPr>
                 <w:rStyle w:val="Hyperlink"/>
                 <w:noProof/>
+                <w:u w:val="none"/>
               </w:rPr>
               <w:t>Tradução de Comandos</w:t>
             </w:r>
@@ -1333,7 +1345,7 @@
                 <w:noProof/>
                 <w:webHidden/>
               </w:rPr>
-              <w:instrText xml:space="preserve"> PAGEREF _Toc311209665 \h </w:instrText>
+              <w:instrText xml:space="preserve"> PAGEREF _Toc311229515 \h </w:instrText>
             </w:r>
             <w:r>
               <w:rPr>
@@ -1372,11 +1384,12 @@
               <w:sz w:val="22"/>
             </w:rPr>
           </w:pPr>
-          <w:hyperlink w:anchor="_Toc311209666" w:history="1">
+          <w:hyperlink w:anchor="_Toc311229516" w:history="1">
             <w:r>
               <w:rPr>
                 <w:rStyle w:val="Hyperlink"/>
                 <w:noProof/>
+                <w:u w:val="none"/>
               </w:rPr>
               <w:t>5.1.</w:t>
             </w:r>
@@ -1391,6 +1404,7 @@
               <w:rPr>
                 <w:rStyle w:val="Hyperlink"/>
                 <w:noProof/>
+                <w:u w:val="none"/>
               </w:rPr>
               <w:t>Ambiente de Execução</w:t>
             </w:r>
@@ -1413,7 +1427,7 @@
                 <w:noProof/>
                 <w:webHidden/>
               </w:rPr>
-              <w:instrText xml:space="preserve"> PAGEREF _Toc311209666 \h </w:instrText>
+              <w:instrText xml:space="preserve"> PAGEREF _Toc311229516 \h </w:instrText>
             </w:r>
             <w:r>
               <w:rPr>
@@ -1456,11 +1470,12 @@
               <w:sz w:val="22"/>
             </w:rPr>
           </w:pPr>
-          <w:hyperlink w:anchor="_Toc311209667" w:history="1">
+          <w:hyperlink w:anchor="_Toc311229517" w:history="1">
             <w:r>
               <w:rPr>
                 <w:rStyle w:val="Hyperlink"/>
                 <w:noProof/>
+                <w:u w:val="none"/>
               </w:rPr>
               <w:t>6.</w:t>
             </w:r>
@@ -1475,6 +1490,7 @@
               <w:rPr>
                 <w:rStyle w:val="Hyperlink"/>
                 <w:noProof/>
+                <w:u w:val="none"/>
               </w:rPr>
               <w:t>Análise Semântica</w:t>
             </w:r>
@@ -1497,7 +1513,7 @@
                 <w:noProof/>
                 <w:webHidden/>
               </w:rPr>
-              <w:instrText xml:space="preserve"> PAGEREF _Toc311209667 \h </w:instrText>
+              <w:instrText xml:space="preserve"> PAGEREF _Toc311229517 \h </w:instrText>
             </w:r>
             <w:r>
               <w:rPr>
@@ -1536,11 +1552,12 @@
               <w:sz w:val="22"/>
             </w:rPr>
           </w:pPr>
-          <w:hyperlink w:anchor="_Toc311209668" w:history="1">
+          <w:hyperlink w:anchor="_Toc311229518" w:history="1">
             <w:r>
               <w:rPr>
                 <w:rStyle w:val="Hyperlink"/>
                 <w:noProof/>
+                <w:u w:val="none"/>
               </w:rPr>
               <w:t>6.1.</w:t>
             </w:r>
@@ -1555,6 +1572,7 @@
               <w:rPr>
                 <w:rStyle w:val="Hyperlink"/>
                 <w:noProof/>
+                <w:u w:val="none"/>
               </w:rPr>
               <w:t>Ações semânticas</w:t>
             </w:r>
@@ -1577,7 +1595,7 @@
                 <w:noProof/>
                 <w:webHidden/>
               </w:rPr>
-              <w:instrText xml:space="preserve"> PAGEREF _Toc311209668 \h </w:instrText>
+              <w:instrText xml:space="preserve"> PAGEREF _Toc311229518 \h </w:instrText>
             </w:r>
             <w:r>
               <w:rPr>
@@ -1620,11 +1638,12 @@
               <w:sz w:val="22"/>
             </w:rPr>
           </w:pPr>
-          <w:hyperlink w:anchor="_Toc311209669" w:history="1">
+          <w:hyperlink w:anchor="_Toc311229519" w:history="1">
             <w:r>
               <w:rPr>
                 <w:rStyle w:val="Hyperlink"/>
                 <w:noProof/>
+                <w:u w:val="none"/>
               </w:rPr>
               <w:t>7.</w:t>
             </w:r>
@@ -1639,6 +1658,7 @@
               <w:rPr>
                 <w:rStyle w:val="Hyperlink"/>
                 <w:noProof/>
+                <w:u w:val="none"/>
               </w:rPr>
               <w:t>Testes</w:t>
             </w:r>
@@ -1661,7 +1681,7 @@
                 <w:noProof/>
                 <w:webHidden/>
               </w:rPr>
-              <w:instrText xml:space="preserve"> PAGEREF _Toc311209669 \h </w:instrText>
+              <w:instrText xml:space="preserve"> PAGEREF _Toc311229519 \h </w:instrText>
             </w:r>
             <w:r>
               <w:rPr>
@@ -1704,11 +1724,12 @@
               <w:sz w:val="22"/>
             </w:rPr>
           </w:pPr>
-          <w:hyperlink w:anchor="_Toc311209670" w:history="1">
+          <w:hyperlink w:anchor="_Toc311229520" w:history="1">
             <w:r>
               <w:rPr>
                 <w:rStyle w:val="Hyperlink"/>
                 <w:noProof/>
+                <w:u w:val="none"/>
               </w:rPr>
               <w:t>8.</w:t>
             </w:r>
@@ -1723,6 +1744,7 @@
               <w:rPr>
                 <w:rStyle w:val="Hyperlink"/>
                 <w:noProof/>
+                <w:u w:val="none"/>
               </w:rPr>
               <w:t>Conclusão</w:t>
             </w:r>
@@ -1745,7 +1767,7 @@
                 <w:noProof/>
                 <w:webHidden/>
               </w:rPr>
-              <w:instrText xml:space="preserve"> PAGEREF _Toc311209670 \h </w:instrText>
+              <w:instrText xml:space="preserve"> PAGEREF _Toc311229520 \h </w:instrText>
             </w:r>
             <w:r>
               <w:rPr>
@@ -1796,12 +1818,12 @@
       <w:pPr>
         <w:pStyle w:val="Ttulo1"/>
       </w:pPr>
-      <w:bookmarkStart w:id="0" w:name="_Toc311209655"/>
+      <w:bookmarkStart w:id="1" w:name="_Toc311229505"/>
       <w:r>
         <w:lastRenderedPageBreak/>
         <w:t>Introdução</w:t>
       </w:r>
-      <w:bookmarkEnd w:id="0"/>
+      <w:bookmarkEnd w:id="1"/>
     </w:p>
     <w:p/>
     <w:p>
@@ -1869,10 +1891,7 @@
       </w:r>
       <w:proofErr w:type="spellEnd"/>
       <w:r>
-        <w:t xml:space="preserve"> </w:t>
-      </w:r>
-      <w:r>
-        <w:t xml:space="preserve">Common </w:t>
+        <w:t xml:space="preserve"> Common </w:t>
       </w:r>
       <w:proofErr w:type="spellStart"/>
       <w:r>
@@ -1916,7 +1935,7 @@
         <mc:AlternateContent>
           <mc:Choice Requires="wpc">
             <w:drawing>
-              <wp:inline distT="0" distB="0" distL="0" distR="0" wp14:anchorId="31D71A5C" wp14:editId="241B0C59">
+              <wp:inline distT="0" distB="0" distL="0" distR="0" wp14:anchorId="0C179E87" wp14:editId="01295C77">
                 <wp:extent cx="5531925" cy="1914525"/>
                 <wp:effectExtent l="0" t="0" r="0" b="0"/>
                 <wp:docPr id="19" name="Tela 19"/>
@@ -2926,13 +2945,7 @@
         <w:t xml:space="preserve"> compilador </w:t>
       </w:r>
       <w:r>
-        <w:t>foi inteiramente baseado no código do compilador desenvolvido previamente na mesma disciplina que</w:t>
-      </w:r>
-      <w:r>
-        <w:t xml:space="preserve"> gera código objeto em </w:t>
-      </w:r>
-      <w:r>
-        <w:t>MVN.</w:t>
+        <w:t>foi inteiramente baseado no código do compilador desenvolvido previamente na mesma disciplina que gera código objeto em MVN.</w:t>
       </w:r>
     </w:p>
     <w:p/>
@@ -2959,7 +2972,7 @@
       <w:pPr>
         <w:pStyle w:val="Ttulo1"/>
       </w:pPr>
-      <w:bookmarkStart w:id="1" w:name="_Toc311209656"/>
+      <w:bookmarkStart w:id="2" w:name="_Toc311229506"/>
       <w:r>
         <w:lastRenderedPageBreak/>
         <w:t>Especificação da l</w:t>
@@ -2974,7 +2987,7 @@
       <w:r>
         <w:t>Kipple</w:t>
       </w:r>
-      <w:bookmarkEnd w:id="1"/>
+      <w:bookmarkEnd w:id="2"/>
       <w:proofErr w:type="spellEnd"/>
       <w:r>
         <w:t xml:space="preserve"> </w:t>
@@ -3000,6 +3013,7 @@
         <w:r>
           <w:rPr>
             <w:rStyle w:val="Hyperlink"/>
+            <w:u w:val="none"/>
           </w:rPr>
           <w:t>http://www.esolangs.org/files/kipple/doc/kipple03.html</w:t>
         </w:r>
@@ -3196,7 +3210,7 @@
       <w:pPr>
         <w:pStyle w:val="Ttulo2"/>
       </w:pPr>
-      <w:bookmarkStart w:id="2" w:name="_Toc311209657"/>
+      <w:bookmarkStart w:id="3" w:name="_Toc311229507"/>
       <w:proofErr w:type="spellStart"/>
       <w:r>
         <w:t>Kipple</w:t>
@@ -3205,7 +3219,7 @@
       <w:r>
         <w:t xml:space="preserve"> em descrição Wirth</w:t>
       </w:r>
-      <w:bookmarkEnd w:id="2"/>
+      <w:bookmarkEnd w:id="3"/>
     </w:p>
     <w:p/>
     <w:tbl>
@@ -3450,33 +3464,24 @@
           <w:p>
             <w:pPr>
               <w:pStyle w:val="Cdigo"/>
-              <w:rPr>
-                <w:lang w:val="pt-BR"/>
-              </w:rPr>
-            </w:pPr>
-            <w:proofErr w:type="spellStart"/>
+            </w:pPr>
+            <w:proofErr w:type="spellStart"/>
+            <w:r>
+              <w:t>operation_unary</w:t>
+            </w:r>
+            <w:proofErr w:type="spellEnd"/>
+            <w:r>
+              <w:t xml:space="preserve"> = “?</w:t>
+            </w:r>
             <w:proofErr w:type="gramStart"/>
             <w:r>
-              <w:rPr>
-                <w:lang w:val="pt-BR"/>
-              </w:rPr>
-              <w:t>operation_unary</w:t>
-            </w:r>
-            <w:proofErr w:type="spellEnd"/>
+              <w:t>” .</w:t>
+            </w:r>
             <w:proofErr w:type="gramEnd"/>
-            <w:r>
-              <w:rPr>
-                <w:lang w:val="pt-BR"/>
-              </w:rPr>
-              <w:t xml:space="preserve"> = “?” .</w:t>
-            </w:r>
-          </w:p>
-          <w:p>
-            <w:pPr>
-              <w:pStyle w:val="Cdigo"/>
-              <w:rPr>
-                <w:lang w:val="pt-BR"/>
-              </w:rPr>
+          </w:p>
+          <w:p>
+            <w:pPr>
+              <w:pStyle w:val="Cdigo"/>
             </w:pPr>
           </w:p>
           <w:p>
@@ -3523,12 +3528,12 @@
       <w:pPr>
         <w:pStyle w:val="Ttulo2"/>
       </w:pPr>
-      <w:bookmarkStart w:id="3" w:name="_Toc311209658"/>
+      <w:bookmarkStart w:id="4" w:name="_Toc311229508"/>
       <w:r>
         <w:lastRenderedPageBreak/>
         <w:t>Descrição Reduzida</w:t>
       </w:r>
-      <w:bookmarkEnd w:id="3"/>
+      <w:bookmarkEnd w:id="4"/>
     </w:p>
     <w:p>
       <w:r>
@@ -3771,10 +3776,7 @@
             </w:r>
             <w:proofErr w:type="spellEnd"/>
             <w:r>
-              <w:t xml:space="preserve"> | "?") </w:t>
-            </w:r>
-            <w:r>
-              <w:t xml:space="preserve">| number </w:t>
+              <w:t xml:space="preserve"> | "?") | number </w:t>
             </w:r>
             <w:proofErr w:type="spellStart"/>
             <w:r>
@@ -3873,12 +3875,12 @@
       <w:pPr>
         <w:pStyle w:val="Ttulo1"/>
       </w:pPr>
-      <w:bookmarkStart w:id="4" w:name="_Toc311209659"/>
+      <w:bookmarkStart w:id="5" w:name="_Toc311229509"/>
       <w:r>
         <w:lastRenderedPageBreak/>
         <w:t>Análise Léxica</w:t>
       </w:r>
-      <w:bookmarkEnd w:id="4"/>
+      <w:bookmarkEnd w:id="5"/>
     </w:p>
     <w:p>
       <w:pPr>
@@ -3906,16 +3908,7 @@
           <w:szCs w:val="24"/>
           <w:lang w:eastAsia="pt-BR"/>
         </w:rPr>
-        <w:t>O módulo de análise léxica é responsável por</w:t>
-      </w:r>
-      <w:r>
-        <w:rPr>
-          <w:rFonts w:eastAsia="Times New Roman" w:cstheme="minorHAnsi"/>
-          <w:color w:val="000000"/>
-          <w:szCs w:val="24"/>
-          <w:lang w:eastAsia="pt-BR"/>
-        </w:rPr>
-        <w:t xml:space="preserve"> converter o texto fonte em componentes chamados </w:t>
+        <w:t xml:space="preserve">O módulo de análise léxica é responsável por converter o texto fonte em componentes chamados </w:t>
       </w:r>
       <w:proofErr w:type="spellStart"/>
       <w:r>
@@ -4030,43 +4023,7 @@
           <w:szCs w:val="24"/>
           <w:lang w:eastAsia="pt-BR"/>
         </w:rPr>
-        <w:t xml:space="preserve"> (como, por exemplo, a </w:t>
-      </w:r>
-      <w:r>
-        <w:rPr>
-          <w:rFonts w:eastAsia="Times New Roman" w:cstheme="minorHAnsi"/>
-          <w:color w:val="000000"/>
-          <w:szCs w:val="24"/>
-          <w:lang w:eastAsia="pt-BR"/>
-        </w:rPr>
-        <w:t>classificação do átomo como um "</w:t>
-      </w:r>
-      <w:r>
-        <w:rPr>
-          <w:rFonts w:eastAsia="Times New Roman" w:cstheme="minorHAnsi"/>
-          <w:color w:val="000000"/>
-          <w:szCs w:val="24"/>
-          <w:lang w:eastAsia="pt-BR"/>
-        </w:rPr>
-        <w:t>identificador</w:t>
-      </w:r>
-      <w:r>
-        <w:rPr>
-          <w:rFonts w:eastAsia="Times New Roman" w:cstheme="minorHAnsi"/>
-          <w:color w:val="000000"/>
-          <w:szCs w:val="24"/>
-          <w:lang w:eastAsia="pt-BR"/>
-        </w:rPr>
-        <w:t>", "palavra reservada" ou "número"</w:t>
-      </w:r>
-      <w:r>
-        <w:rPr>
-          <w:rFonts w:eastAsia="Times New Roman" w:cstheme="minorHAnsi"/>
-          <w:color w:val="000000"/>
-          <w:szCs w:val="24"/>
-          <w:lang w:eastAsia="pt-BR"/>
-        </w:rPr>
-        <w:t xml:space="preserve">), além disso, um valor para o </w:t>
+        <w:t xml:space="preserve"> (como, por exemplo, a classificação do átomo como um "identificador", "palavra reservada" ou "número"), além disso, um valor para o </w:t>
       </w:r>
       <w:proofErr w:type="spellStart"/>
       <w:r>
@@ -4099,25 +4056,7 @@
           <w:szCs w:val="24"/>
           <w:lang w:eastAsia="pt-BR"/>
         </w:rPr>
-        <w:t xml:space="preserve">também é necessário em outras etapas da compilação, esse valor </w:t>
-      </w:r>
-      <w:r>
-        <w:rPr>
-          <w:rFonts w:eastAsia="Times New Roman" w:cstheme="minorHAnsi"/>
-          <w:color w:val="000000"/>
-          <w:szCs w:val="24"/>
-          <w:lang w:eastAsia="pt-BR"/>
-        </w:rPr>
-        <w:t>pode</w:t>
-      </w:r>
-      <w:r>
-        <w:rPr>
-          <w:rFonts w:eastAsia="Times New Roman" w:cstheme="minorHAnsi"/>
-          <w:color w:val="000000"/>
-          <w:szCs w:val="24"/>
-          <w:lang w:eastAsia="pt-BR"/>
-        </w:rPr>
-        <w:t xml:space="preserve"> ser um valor </w:t>
+        <w:t xml:space="preserve">também é necessário em outras etapas da compilação, esse valor pode ser um valor </w:t>
       </w:r>
       <w:proofErr w:type="spellStart"/>
       <w:r>
@@ -4878,13 +4817,7 @@
         <w:rPr>
           <w:lang w:eastAsia="pt-BR"/>
         </w:rPr>
-        <w:t xml:space="preserve">O </w:t>
-      </w:r>
-      <w:r>
-        <w:rPr>
-          <w:lang w:eastAsia="pt-BR"/>
-        </w:rPr>
-        <w:t xml:space="preserve">analisador léxico </w:t>
+        <w:t xml:space="preserve">O analisador léxico </w:t>
       </w:r>
       <w:proofErr w:type="gramStart"/>
       <w:r>
@@ -4914,19 +4847,7 @@
         <w:rPr>
           <w:lang w:eastAsia="pt-BR"/>
         </w:rPr>
-        <w:t xml:space="preserve"> inválidos</w:t>
-      </w:r>
-      <w:r>
-        <w:rPr>
-          <w:lang w:eastAsia="pt-BR"/>
-        </w:rPr>
-        <w:t xml:space="preserve"> quando o conjunto de caracteres lidos não corresponde a nenhuma das expressões representadas acima</w:t>
-      </w:r>
-      <w:r>
-        <w:rPr>
-          <w:lang w:eastAsia="pt-BR"/>
-        </w:rPr>
-        <w:t>.</w:t>
+        <w:t xml:space="preserve"> inválidos quando o conjunto de caracteres lidos não corresponde a nenhuma das expressões representadas acima.</w:t>
       </w:r>
     </w:p>
     <w:p>
@@ -5056,7 +4977,7 @@
           <w:lang w:eastAsia="pt-BR"/>
         </w:rPr>
       </w:pPr>
-      <w:bookmarkStart w:id="5" w:name="_Toc311209660"/>
+      <w:bookmarkStart w:id="6" w:name="_Toc311229510"/>
       <w:r>
         <w:rPr>
           <w:rFonts w:eastAsia="Times New Roman"/>
@@ -5064,7 +4985,7 @@
         </w:rPr>
         <w:t>Autômatos</w:t>
       </w:r>
-      <w:bookmarkEnd w:id="5"/>
+      <w:bookmarkEnd w:id="6"/>
     </w:p>
     <w:p>
       <w:pPr>
@@ -5124,7 +5045,7 @@
           <w:lang w:eastAsia="pt-BR"/>
         </w:rPr>
         <w:drawing>
-          <wp:inline distT="0" distB="0" distL="0" distR="0">
+          <wp:inline distT="0" distB="0" distL="0" distR="0" wp14:anchorId="2ACCF648" wp14:editId="1410F2B7">
             <wp:extent cx="4762500" cy="1047750"/>
             <wp:effectExtent l="0" t="0" r="0" b="0"/>
             <wp:docPr id="13" name="Imagem 13" descr="https://lh5.googleusercontent.com/JX1lKAjymha0YGxRwo-Z8PDgN_he7TZrEYXqO9vMtYRH4JbvmcU6b7I1t0JdeUzui1NsgKZntUex2jwv8KwWRP1YE_beW1Tzb924PiIM5f-NiDueero"/>
@@ -5191,7 +5112,7 @@
           <w:lang w:eastAsia="pt-BR"/>
         </w:rPr>
         <w:drawing>
-          <wp:inline distT="0" distB="0" distL="0" distR="0">
+          <wp:inline distT="0" distB="0" distL="0" distR="0" wp14:anchorId="693C0B31" wp14:editId="3F863B8B">
             <wp:extent cx="4476750" cy="1133475"/>
             <wp:effectExtent l="0" t="0" r="0" b="9525"/>
             <wp:docPr id="15" name="Imagem 15" descr="https://lh3.googleusercontent.com/WmWkg1avUrsy-Jgum1tRZw3ul7SI_AR6yws57yLAJqQFRCrffOQ2dz2Yabic0t2UzEqECtOECgAwhlEEHHEsraJmKK83zlm-Ogpes6OB1XX6RX6nq5c"/>
@@ -5258,7 +5179,7 @@
           <w:lang w:eastAsia="pt-BR"/>
         </w:rPr>
         <w:drawing>
-          <wp:inline distT="0" distB="0" distL="0" distR="0">
+          <wp:inline distT="0" distB="0" distL="0" distR="0" wp14:anchorId="1BA71279" wp14:editId="737C70AA">
             <wp:extent cx="4819650" cy="1390650"/>
             <wp:effectExtent l="0" t="0" r="0" b="0"/>
             <wp:docPr id="17" name="Imagem 17" descr="https://lh6.googleusercontent.com/OzyI7h2712yD8Pc6Pu9Ky15P59gFTgyDF7QgyWi1rdCZo-5oD4wqkv0fsde5d8slXRZRZZFfCu6bDlKwOTNzq9D57hUCgM-7B_zGKDneOp3l78PcaTw"/>
@@ -5325,7 +5246,7 @@
           <w:lang w:eastAsia="pt-BR"/>
         </w:rPr>
         <w:drawing>
-          <wp:inline distT="0" distB="0" distL="0" distR="0">
+          <wp:inline distT="0" distB="0" distL="0" distR="0" wp14:anchorId="07FB1941" wp14:editId="470490E1">
             <wp:extent cx="5362575" cy="1114425"/>
             <wp:effectExtent l="0" t="0" r="9525" b="9525"/>
             <wp:docPr id="20" name="Imagem 20" descr="https://lh5.googleusercontent.com/qJUlorGNKq4EDw4uPpy3RK2et5rRO7p2SurAuesJY7lrvDvNl3uonI8wNwkWCBN1y8-K3W4Qt-45iU4TWV25hM9lCG1w8bbo7RfOdauCDG9bQrSbvqY"/>
@@ -5392,7 +5313,7 @@
           <w:lang w:eastAsia="pt-BR"/>
         </w:rPr>
         <w:drawing>
-          <wp:inline distT="0" distB="0" distL="0" distR="0">
+          <wp:inline distT="0" distB="0" distL="0" distR="0" wp14:anchorId="1536DF68" wp14:editId="7525602F">
             <wp:extent cx="4552950" cy="1000125"/>
             <wp:effectExtent l="0" t="0" r="0" b="9525"/>
             <wp:docPr id="21" name="Imagem 21" descr="https://lh3.googleusercontent.com/OrXf0adVHgYuVXncxl84BYqjchfvgL7Sh8MYXNmh4GbBJCA0hn1TGOzSqFfP9sqAREBmRkMuEuwr4XQbKesRsSEUPp3nMipYpI0UnAi5mhgaroKiM4k"/>
@@ -5460,7 +5381,7 @@
         </w:rPr>
         <w:lastRenderedPageBreak/>
         <w:drawing>
-          <wp:inline distT="0" distB="0" distL="0" distR="0">
+          <wp:inline distT="0" distB="0" distL="0" distR="0" wp14:anchorId="35E7EF40" wp14:editId="1DD22D9D">
             <wp:extent cx="4781550" cy="1266825"/>
             <wp:effectExtent l="0" t="0" r="0" b="9525"/>
             <wp:docPr id="22" name="Imagem 22" descr="https://lh4.googleusercontent.com/oRS45591V_Pd0qJrc0CNtaAqSNst7CDnc4vj-gU6TjIcGYIc0lwBIN9dGZAnl3c1YyI1uljBCqjAnvFlhbWNgSxAy12fLGjiUfEEs8nZzUierepTKMU"/>
@@ -5551,25 +5472,7 @@
         <w:rPr>
           <w:lang w:eastAsia="pt-BR"/>
         </w:rPr>
-        <w:t xml:space="preserve">or fim, o autômato foi convertido em transdutor, </w:t>
-      </w:r>
-      <w:r>
-        <w:rPr>
-          <w:lang w:eastAsia="pt-BR"/>
-        </w:rPr>
-        <w:t>que emit</w:t>
-      </w:r>
-      <w:r>
-        <w:rPr>
-          <w:lang w:eastAsia="pt-BR"/>
-        </w:rPr>
-        <w:t>e</w:t>
-      </w:r>
-      <w:r>
-        <w:rPr>
-          <w:lang w:eastAsia="pt-BR"/>
-        </w:rPr>
-        <w:t xml:space="preserve"> como saída o átomo encontrado ao abandonar cada um dos estados finais para iniciar o reconhecimento de mais um átomo do texto.</w:t>
+        <w:t>or fim, o autômato foi convertido em transdutor, que emite como saída o átomo encontrado ao abandonar cada um dos estados finais para iniciar o reconhecimento de mais um átomo do texto.</w:t>
       </w:r>
     </w:p>
     <w:p>
@@ -5593,7 +5496,7 @@
         <mc:AlternateContent>
           <mc:Choice Requires="wps">
             <w:drawing>
-              <wp:anchor distT="0" distB="0" distL="114300" distR="114300" simplePos="0" relativeHeight="251659264" behindDoc="0" locked="0" layoutInCell="1" allowOverlap="1" wp14:anchorId="017FB4A0" wp14:editId="1B410949">
+              <wp:anchor distT="0" distB="0" distL="114300" distR="114300" simplePos="0" relativeHeight="251659264" behindDoc="0" locked="0" layoutInCell="1" allowOverlap="1" wp14:anchorId="232C9ED4" wp14:editId="01D5E6BD">
                 <wp:simplePos x="0" y="0"/>
                 <wp:positionH relativeFrom="column">
                   <wp:posOffset>-275590</wp:posOffset>
@@ -5793,7 +5696,7 @@
           <w:lang w:eastAsia="pt-BR"/>
         </w:rPr>
         <w:drawing>
-          <wp:inline distT="0" distB="0" distL="0" distR="0" wp14:anchorId="03107025" wp14:editId="28AADB4A">
+          <wp:inline distT="0" distB="0" distL="0" distR="0" wp14:anchorId="06018B39" wp14:editId="0446C3C8">
             <wp:extent cx="6164247" cy="4772025"/>
             <wp:effectExtent l="0" t="0" r="8255" b="0"/>
             <wp:docPr id="23" name="Imagem 23" descr="https://lh6.googleusercontent.com/5LBqjQ4MNUoHZNNpnXDbgu21cKRq5vU6EqBtiE38sWLM7lu-m9nfnpgQI1QzKEWvmadNJFqwztcbxu6wdngGPxbcuK7ach9AbNl0Eg0S3V9J-c02Hj8"/>
@@ -5865,13 +5768,7 @@
         <w:rPr>
           <w:lang w:eastAsia="pt-BR"/>
         </w:rPr>
-        <w:t xml:space="preserve">que </w:t>
-      </w:r>
-      <w:r>
-        <w:rPr>
-          <w:lang w:eastAsia="pt-BR"/>
-        </w:rPr>
-        <w:t xml:space="preserve">não há </w:t>
+        <w:t xml:space="preserve">que não há </w:t>
       </w:r>
       <w:proofErr w:type="spellStart"/>
       <w:r>
@@ -5885,19 +5782,7 @@
         <w:rPr>
           <w:lang w:eastAsia="pt-BR"/>
         </w:rPr>
-        <w:t xml:space="preserve"> para os tipos espaçadores e comentários. O analisador léxico ignora estes tipos conforme </w:t>
-      </w:r>
-      <w:r>
-        <w:rPr>
-          <w:lang w:eastAsia="pt-BR"/>
-        </w:rPr>
-        <w:t>explicado anteriormente.</w:t>
-      </w:r>
-      <w:r>
-        <w:rPr>
-          <w:lang w:eastAsia="pt-BR"/>
-        </w:rPr>
-        <w:t xml:space="preserve"> </w:t>
+        <w:t xml:space="preserve"> para os tipos espaçadores e comentários. O analisador léxico ignora estes tipos conforme explicado anteriormente. </w:t>
       </w:r>
       <w:r>
         <w:rPr>
@@ -5914,7 +5799,7 @@
           <w:lang w:eastAsia="pt-BR"/>
         </w:rPr>
       </w:pPr>
-      <w:bookmarkStart w:id="6" w:name="_Toc311209661"/>
+      <w:bookmarkStart w:id="7" w:name="_Toc311229511"/>
       <w:proofErr w:type="gramStart"/>
       <w:r>
         <w:rPr>
@@ -5924,7 +5809,7 @@
         <w:lastRenderedPageBreak/>
         <w:t>Implementação</w:t>
       </w:r>
-      <w:bookmarkEnd w:id="6"/>
+      <w:bookmarkEnd w:id="7"/>
       <w:proofErr w:type="gramEnd"/>
     </w:p>
     <w:p>
@@ -5937,19 +5822,7 @@
         <w:rPr>
           <w:lang w:eastAsia="pt-BR"/>
         </w:rPr>
-        <w:t xml:space="preserve">O analisador léxico </w:t>
-      </w:r>
-      <w:r>
-        <w:rPr>
-          <w:lang w:eastAsia="pt-BR"/>
-        </w:rPr>
-        <w:t>foi</w:t>
-      </w:r>
-      <w:r>
-        <w:rPr>
-          <w:lang w:eastAsia="pt-BR"/>
-        </w:rPr>
-        <w:t xml:space="preserve"> </w:t>
+        <w:t xml:space="preserve">O analisador léxico foi </w:t>
       </w:r>
       <w:proofErr w:type="gramStart"/>
       <w:r>
@@ -5963,19 +5836,7 @@
         <w:rPr>
           <w:lang w:eastAsia="pt-BR"/>
         </w:rPr>
-        <w:t xml:space="preserve"> como uma sub-rotina que é chamada </w:t>
-      </w:r>
-      <w:r>
-        <w:rPr>
-          <w:lang w:eastAsia="pt-BR"/>
-        </w:rPr>
-        <w:t xml:space="preserve">pelo analisador sintático </w:t>
-      </w:r>
-      <w:r>
-        <w:rPr>
-          <w:lang w:eastAsia="pt-BR"/>
-        </w:rPr>
-        <w:t xml:space="preserve">sempre que um novo </w:t>
+        <w:t xml:space="preserve"> como uma sub-rotina que é chamada pelo analisador sintático sempre que um novo </w:t>
       </w:r>
       <w:proofErr w:type="spellStart"/>
       <w:r>
@@ -6035,7 +5896,7 @@
         <mc:AlternateContent>
           <mc:Choice Requires="wps">
             <w:drawing>
-              <wp:anchor distT="0" distB="0" distL="114300" distR="114300" simplePos="0" relativeHeight="251663360" behindDoc="0" locked="0" layoutInCell="1" allowOverlap="1" wp14:anchorId="7302F3FB" wp14:editId="5356E163">
+              <wp:anchor distT="0" distB="0" distL="114300" distR="114300" simplePos="0" relativeHeight="251663360" behindDoc="0" locked="0" layoutInCell="1" allowOverlap="1" wp14:anchorId="29D1915C" wp14:editId="67C24C77">
                 <wp:simplePos x="0" y="0"/>
                 <wp:positionH relativeFrom="column">
                   <wp:posOffset>1799259</wp:posOffset>
@@ -6260,7 +6121,7 @@
         <mc:AlternateContent>
           <mc:Choice Requires="wps">
             <w:drawing>
-              <wp:anchor distT="0" distB="0" distL="114300" distR="114300" simplePos="0" relativeHeight="251664384" behindDoc="0" locked="0" layoutInCell="1" allowOverlap="1" wp14:anchorId="2AFA9F01" wp14:editId="6BB2C06D">
+              <wp:anchor distT="0" distB="0" distL="114300" distR="114300" simplePos="0" relativeHeight="251664384" behindDoc="0" locked="0" layoutInCell="1" allowOverlap="1" wp14:anchorId="23FC6692" wp14:editId="24F7B3C0">
                 <wp:simplePos x="0" y="0"/>
                 <wp:positionH relativeFrom="column">
                   <wp:posOffset>1792274</wp:posOffset>
@@ -6332,7 +6193,7 @@
         <mc:AlternateContent>
           <mc:Choice Requires="wps">
             <w:drawing>
-              <wp:anchor distT="0" distB="0" distL="114300" distR="114300" simplePos="0" relativeHeight="251661312" behindDoc="0" locked="0" layoutInCell="1" allowOverlap="1" wp14:anchorId="438D1859" wp14:editId="16EBE6D3">
+              <wp:anchor distT="0" distB="0" distL="114300" distR="114300" simplePos="0" relativeHeight="251661312" behindDoc="0" locked="0" layoutInCell="1" allowOverlap="1" wp14:anchorId="4DB795E1" wp14:editId="16FDBD5F">
                 <wp:simplePos x="0" y="0"/>
                 <wp:positionH relativeFrom="column">
                   <wp:posOffset>1797685</wp:posOffset>
@@ -6735,7 +6596,7 @@
           <w:lang w:eastAsia="pt-BR"/>
         </w:rPr>
         <w:drawing>
-          <wp:inline distT="0" distB="0" distL="0" distR="0" wp14:anchorId="3F4CE1B1" wp14:editId="037B07DE">
+          <wp:inline distT="0" distB="0" distL="0" distR="0" wp14:anchorId="1F5696D1" wp14:editId="57E49755">
             <wp:extent cx="5400040" cy="3603161"/>
             <wp:effectExtent l="0" t="0" r="0" b="0"/>
             <wp:docPr id="3" name="Imagem 3"/>
@@ -8637,61 +8498,7 @@
           <w:szCs w:val="24"/>
           <w:lang w:eastAsia="pt-BR"/>
         </w:rPr>
-        <w:t xml:space="preserve">Um teste foi realizado comprovando o correto funcionamento do analisador léxico. A entrada e saída correspondente </w:t>
-      </w:r>
-      <w:r>
-        <w:rPr>
-          <w:rFonts w:eastAsia="Times New Roman" w:cstheme="minorHAnsi"/>
-          <w:color w:val="000000"/>
-          <w:szCs w:val="24"/>
-          <w:lang w:eastAsia="pt-BR"/>
-        </w:rPr>
-        <w:t>são</w:t>
-      </w:r>
-      <w:r>
-        <w:rPr>
-          <w:rFonts w:eastAsia="Times New Roman" w:cstheme="minorHAnsi"/>
-          <w:color w:val="000000"/>
-          <w:szCs w:val="24"/>
-          <w:lang w:eastAsia="pt-BR"/>
-        </w:rPr>
-        <w:t xml:space="preserve"> mostrada</w:t>
-      </w:r>
-      <w:r>
-        <w:rPr>
-          <w:rFonts w:eastAsia="Times New Roman" w:cstheme="minorHAnsi"/>
-          <w:color w:val="000000"/>
-          <w:szCs w:val="24"/>
-          <w:lang w:eastAsia="pt-BR"/>
-        </w:rPr>
-        <w:t>s</w:t>
-      </w:r>
-      <w:r>
-        <w:rPr>
-          <w:rFonts w:eastAsia="Times New Roman" w:cstheme="minorHAnsi"/>
-          <w:color w:val="000000"/>
-          <w:szCs w:val="24"/>
-          <w:lang w:eastAsia="pt-BR"/>
-        </w:rPr>
-        <w:t xml:space="preserve"> </w:t>
-      </w:r>
-      <w:r>
-        <w:rPr>
-          <w:rFonts w:eastAsia="Times New Roman" w:cstheme="minorHAnsi"/>
-          <w:color w:val="000000"/>
-          <w:szCs w:val="24"/>
-          <w:lang w:eastAsia="pt-BR"/>
-        </w:rPr>
-        <w:t>a seguir</w:t>
-      </w:r>
-      <w:r>
-        <w:rPr>
-          <w:rFonts w:eastAsia="Times New Roman" w:cstheme="minorHAnsi"/>
-          <w:color w:val="000000"/>
-          <w:szCs w:val="24"/>
-          <w:lang w:eastAsia="pt-BR"/>
-        </w:rPr>
-        <w:t>.</w:t>
+        <w:t>Um teste foi realizado comprovando o correto funcionamento do analisador léxico. A entrada e saída correspondente são mostradas a seguir.</w:t>
       </w:r>
     </w:p>
     <w:p>
@@ -9053,7 +8860,7 @@
                 <w:lang w:eastAsia="pt-BR"/>
               </w:rPr>
               <w:drawing>
-                <wp:inline distT="0" distB="0" distL="0" distR="0" wp14:anchorId="044558F1" wp14:editId="7371D696">
+                <wp:inline distT="0" distB="0" distL="0" distR="0" wp14:anchorId="778E75B0" wp14:editId="2F45CAAA">
                   <wp:extent cx="2571750" cy="2486025"/>
                   <wp:effectExtent l="0" t="0" r="0" b="9525"/>
                   <wp:docPr id="1" name="Imagem 1"/>
@@ -9195,7 +9002,7 @@
                 <w:lang w:eastAsia="pt-BR"/>
               </w:rPr>
               <w:drawing>
-                <wp:anchor distT="0" distB="0" distL="114300" distR="114300" simplePos="0" relativeHeight="251665408" behindDoc="0" locked="0" layoutInCell="1" allowOverlap="1" wp14:anchorId="1C5C75FC" wp14:editId="222710AD">
+                <wp:anchor distT="0" distB="0" distL="114300" distR="114300" simplePos="0" relativeHeight="251665408" behindDoc="0" locked="0" layoutInCell="1" allowOverlap="1" wp14:anchorId="237C9AA0" wp14:editId="7E44AECF">
                   <wp:simplePos x="0" y="0"/>
                   <wp:positionH relativeFrom="column">
                     <wp:posOffset>1569720</wp:posOffset>
@@ -9256,7 +9063,7 @@
                 <w:lang w:eastAsia="pt-BR"/>
               </w:rPr>
               <w:drawing>
-                <wp:anchor distT="0" distB="0" distL="114300" distR="114300" simplePos="0" relativeHeight="251666432" behindDoc="0" locked="0" layoutInCell="1" allowOverlap="1" wp14:anchorId="6717854D" wp14:editId="0C61BB55">
+                <wp:anchor distT="0" distB="0" distL="114300" distR="114300" simplePos="0" relativeHeight="251666432" behindDoc="0" locked="0" layoutInCell="1" allowOverlap="1" wp14:anchorId="2BF32E5E" wp14:editId="2B4686AB">
                   <wp:simplePos x="0" y="0"/>
                   <wp:positionH relativeFrom="column">
                     <wp:posOffset>59055</wp:posOffset>
@@ -9371,12 +9178,12 @@
       <w:pPr>
         <w:pStyle w:val="Ttulo1"/>
       </w:pPr>
-      <w:bookmarkStart w:id="7" w:name="_Toc311209662"/>
+      <w:bookmarkStart w:id="8" w:name="_Toc311229512"/>
       <w:r>
         <w:lastRenderedPageBreak/>
         <w:t>Análise Sintática</w:t>
       </w:r>
-      <w:bookmarkEnd w:id="7"/>
+      <w:bookmarkEnd w:id="8"/>
     </w:p>
     <w:p/>
     <w:p>
@@ -9437,7 +9244,7 @@
       <w:pPr>
         <w:pStyle w:val="Ttulo2"/>
       </w:pPr>
-      <w:bookmarkStart w:id="8" w:name="_Toc311209663"/>
+      <w:bookmarkStart w:id="9" w:name="_Toc311229513"/>
       <w:proofErr w:type="spellStart"/>
       <w:r>
         <w:t>Submáquinas</w:t>
@@ -9446,7 +9253,7 @@
       <w:r>
         <w:t xml:space="preserve"> do Autômato de Pilha Estruturado (APE)</w:t>
       </w:r>
-      <w:bookmarkEnd w:id="8"/>
+      <w:bookmarkEnd w:id="9"/>
     </w:p>
     <w:p>
       <w:pPr>
@@ -9541,21 +9348,7 @@
           <w:sz w:val="23"/>
           <w:szCs w:val="23"/>
         </w:rPr>
-        <w:t xml:space="preserve">os </w:t>
-      </w:r>
-      <w:r>
-        <w:rPr>
-          <w:sz w:val="23"/>
-          <w:szCs w:val="23"/>
-        </w:rPr>
-        <w:t>disponível</w:t>
-      </w:r>
-      <w:r>
-        <w:rPr>
-          <w:sz w:val="23"/>
-          <w:szCs w:val="23"/>
-        </w:rPr>
-        <w:t xml:space="preserve"> em: </w:t>
+        <w:t xml:space="preserve">os disponível em: </w:t>
       </w:r>
       <w:hyperlink r:id="rId22" w:history="1">
         <w:r>
@@ -9563,6 +9356,7 @@
             <w:rStyle w:val="Hyperlink"/>
             <w:sz w:val="23"/>
             <w:szCs w:val="23"/>
+            <w:u w:val="none"/>
           </w:rPr>
           <w:t>http://radiant-fire-72.heroku.com/</w:t>
         </w:r>
@@ -9572,14 +9366,7 @@
           <w:sz w:val="23"/>
           <w:szCs w:val="23"/>
         </w:rPr>
-        <w:t>.</w:t>
-      </w:r>
-      <w:r>
-        <w:rPr>
-          <w:sz w:val="23"/>
-          <w:szCs w:val="23"/>
-        </w:rPr>
-        <w:t xml:space="preserve"> Ao inserir descrição reduzida da linguagem</w:t>
+        <w:t>. Ao inserir descrição reduzida da linguagem</w:t>
       </w:r>
       <w:r>
         <w:rPr>
@@ -9793,10 +9580,10 @@
                 <w:rFonts w:ascii="Times New Roman" w:eastAsia="Times New Roman" w:hAnsi="Times New Roman" w:cs="Times New Roman"/>
                 <w:noProof/>
                 <w:szCs w:val="24"/>
-                <w:lang w:eastAsia="pt-BR"/>
+                <w:lang w:val="pt-BR" w:eastAsia="pt-BR"/>
               </w:rPr>
               <w:drawing>
-                <wp:inline distT="0" distB="0" distL="0" distR="0" wp14:anchorId="17673DE8" wp14:editId="6EBEBDAD">
+                <wp:inline distT="0" distB="0" distL="0" distR="0" wp14:anchorId="4BA922A4" wp14:editId="32A2C339">
                   <wp:extent cx="4090081" cy="3115340"/>
                   <wp:effectExtent l="0" t="0" r="5715" b="8890"/>
                   <wp:docPr id="6" name="Imagem 6" descr="https://lh3.googleusercontent.com/FOLNIOnJEhmSYgJO_qcsft2CUDviBE6ronLJkQKNN1AUzWQwFTuJW5j8vJyyeMHNjyo19Dl7TyOLO0y98O61GTP2xOKHj53IpfMQDOsvG4DhLV03DSM"/>
@@ -9826,7 +9613,7 @@
                         <pic:spPr bwMode="auto">
                           <a:xfrm>
                             <a:off x="0" y="0"/>
-                            <a:ext cx="4105097" cy="3126777"/>
+                            <a:ext cx="4090081" cy="3115340"/>
                           </a:xfrm>
                           <a:prstGeom prst="rect">
                             <a:avLst/>
@@ -9992,7 +9779,7 @@
                 <w:lang w:eastAsia="pt-BR"/>
               </w:rPr>
               <w:drawing>
-                <wp:inline distT="0" distB="0" distL="0" distR="0" wp14:anchorId="5B280FE2" wp14:editId="2AF63475">
+                <wp:inline distT="0" distB="0" distL="0" distR="0" wp14:anchorId="29282CC9" wp14:editId="054AF503">
                   <wp:extent cx="3923665" cy="935355"/>
                   <wp:effectExtent l="0" t="0" r="635" b="0"/>
                   <wp:docPr id="4" name="Imagem 4" descr="https://lh3.googleusercontent.com/lcDcJ0EIBTZsq_lXSXOvO69BS7F5YS7bleZuVfZW0va6g14ecryiAfUTYLzI-OKgAd-eghkrywUv51pDDOC30brYoFsr9-n6tmf1MjTB3lpeW0HRmlE"/>
@@ -10222,10 +10009,10 @@
                 <w:rFonts w:ascii="Times New Roman" w:eastAsia="Times New Roman" w:hAnsi="Times New Roman" w:cs="Times New Roman"/>
                 <w:noProof/>
                 <w:szCs w:val="24"/>
-                <w:lang w:eastAsia="pt-BR"/>
+                <w:lang w:val="pt-BR" w:eastAsia="pt-BR"/>
               </w:rPr>
               <w:drawing>
-                <wp:inline distT="0" distB="0" distL="0" distR="0" wp14:anchorId="48288A5F" wp14:editId="56513042">
+                <wp:inline distT="0" distB="0" distL="0" distR="0" wp14:anchorId="27A62D56" wp14:editId="2D260D64">
                   <wp:extent cx="3811949" cy="2392326"/>
                   <wp:effectExtent l="0" t="0" r="0" b="8255"/>
                   <wp:docPr id="5" name="Imagem 5" descr="https://lh5.googleusercontent.com/X01_ZG0XCsQk9GZ2ngktKR01XrZTSYyujXu0kCalPGAMDT8t0C7CAu08IaF6ZEPNSCh6HuALezpGKnkxGPW1B4gqLYzE_aUyMi6mV1ci_NP2wc_q6JU"/>
@@ -10530,7 +10317,7 @@
                 <w:lang w:eastAsia="pt-BR"/>
               </w:rPr>
               <w:drawing>
-                <wp:inline distT="0" distB="0" distL="0" distR="0" wp14:anchorId="4615E84D" wp14:editId="517DA2F8">
+                <wp:inline distT="0" distB="0" distL="0" distR="0" wp14:anchorId="27DC844E" wp14:editId="51CC690B">
                   <wp:extent cx="4059706" cy="3402418"/>
                   <wp:effectExtent l="0" t="0" r="0" b="7620"/>
                   <wp:docPr id="2" name="Imagem 2" descr="https://lh3.googleusercontent.com/VFqWvZfZm9_TiHuZsPvzeikbD0rxuCW9Y8BsIIpsto29ZKWl-vonQ2j5rxV3zZlPS1UTjps2-8VhJaxKlplJQjcSFRquaR4rbZStfIhfbjpdPsJjkaA"/>
@@ -10607,13 +10394,13 @@
       <w:pPr>
         <w:pStyle w:val="Ttulo2"/>
       </w:pPr>
-      <w:bookmarkStart w:id="9" w:name="_Toc311209664"/>
+      <w:bookmarkStart w:id="10" w:name="_Toc311229514"/>
       <w:proofErr w:type="gramStart"/>
       <w:r>
         <w:lastRenderedPageBreak/>
         <w:t>Implementação</w:t>
       </w:r>
-      <w:bookmarkEnd w:id="9"/>
+      <w:bookmarkEnd w:id="10"/>
       <w:proofErr w:type="gramEnd"/>
     </w:p>
     <w:p/>
@@ -11104,18 +10891,64 @@
               <w:rPr>
                 <w:sz w:val="20"/>
               </w:rPr>
+              <w:t xml:space="preserve">] </w:t>
+            </w:r>
+            <w:r>
+              <w:rPr>
+                <w:sz w:val="20"/>
+              </w:rPr>
+              <w:br/>
+            </w:r>
+            <w:r>
+              <w:rPr>
+                <w:sz w:val="20"/>
+              </w:rPr>
+              <w:tab/>
+            </w:r>
+            <w:r>
+              <w:rPr>
+                <w:sz w:val="20"/>
+              </w:rPr>
+              <w:tab/>
+            </w:r>
+            <w:r>
+              <w:rPr>
+                <w:sz w:val="20"/>
+              </w:rPr>
+              <w:tab/>
+            </w:r>
+            <w:r>
+              <w:rPr>
+                <w:sz w:val="20"/>
+              </w:rPr>
+              <w:tab/>
+              <w:t xml:space="preserve">    [</w:t>
+            </w:r>
+            <w:proofErr w:type="spellStart"/>
+            <w:r>
+              <w:rPr>
+                <w:sz w:val="20"/>
+              </w:rPr>
+              <w:t>current_machine.</w:t>
+            </w:r>
+            <w:r>
+              <w:rPr>
+                <w:color w:val="0000C0"/>
+                <w:sz w:val="20"/>
+              </w:rPr>
+              <w:t>current_state</w:t>
+            </w:r>
+            <w:proofErr w:type="spellEnd"/>
+            <w:r>
+              <w:rPr>
+                <w:sz w:val="20"/>
+              </w:rPr>
               <w:t>]</w:t>
             </w:r>
             <w:r>
               <w:rPr>
                 <w:sz w:val="20"/>
               </w:rPr>
-              <w:t xml:space="preserve"> </w:t>
-            </w:r>
-            <w:r>
-              <w:rPr>
-                <w:sz w:val="20"/>
-              </w:rPr>
               <w:br/>
             </w:r>
             <w:r>
@@ -11141,81 +10974,7 @@
                 <w:sz w:val="20"/>
               </w:rPr>
               <w:tab/>
-            </w:r>
-            <w:r>
-              <w:rPr>
-                <w:sz w:val="20"/>
-              </w:rPr>
-              <w:t xml:space="preserve">    </w:t>
-            </w:r>
-            <w:r>
-              <w:rPr>
-                <w:sz w:val="20"/>
-              </w:rPr>
-              <w:t>[</w:t>
-            </w:r>
-            <w:proofErr w:type="spellStart"/>
-            <w:r>
-              <w:rPr>
-                <w:sz w:val="20"/>
-              </w:rPr>
-              <w:t>current_machine.</w:t>
-            </w:r>
-            <w:r>
-              <w:rPr>
-                <w:color w:val="0000C0"/>
-                <w:sz w:val="20"/>
-              </w:rPr>
-              <w:t>current_state</w:t>
-            </w:r>
-            <w:proofErr w:type="spellEnd"/>
-            <w:r>
-              <w:rPr>
-                <w:sz w:val="20"/>
-              </w:rPr>
-              <w:t>]</w:t>
-            </w:r>
-            <w:r>
-              <w:rPr>
-                <w:sz w:val="20"/>
-              </w:rPr>
-              <w:br/>
-            </w:r>
-            <w:r>
-              <w:rPr>
-                <w:sz w:val="20"/>
-              </w:rPr>
-              <w:tab/>
-            </w:r>
-            <w:r>
-              <w:rPr>
-                <w:sz w:val="20"/>
-              </w:rPr>
-              <w:tab/>
-            </w:r>
-            <w:r>
-              <w:rPr>
-                <w:sz w:val="20"/>
-              </w:rPr>
-              <w:tab/>
-            </w:r>
-            <w:r>
-              <w:rPr>
-                <w:sz w:val="20"/>
-              </w:rPr>
-              <w:tab/>
-            </w:r>
-            <w:r>
-              <w:rPr>
-                <w:sz w:val="20"/>
-              </w:rPr>
-              <w:t xml:space="preserve">    </w:t>
-            </w:r>
-            <w:r>
-              <w:rPr>
-                <w:sz w:val="20"/>
-              </w:rPr>
-              <w:t>[</w:t>
+              <w:t xml:space="preserve">    [</w:t>
             </w:r>
             <w:proofErr w:type="spellStart"/>
             <w:r>
@@ -11299,22 +11058,13 @@
     </w:p>
     <w:p>
       <w:r>
-        <w:t xml:space="preserve">Nesse caso, o mais simples deles, apenas ocorre uma mudança de estado da máquina atual. Além disso, a transição </w:t>
-      </w:r>
-      <w:r>
-        <w:t>também desencadeia uma ação semântica,</w:t>
+        <w:t>Nesse caso, o mais simples deles, apenas ocorre uma mudança de estado da máquina atual. Além disso, a transição também desencadeia uma ação semântica,</w:t>
       </w:r>
       <w:r>
         <w:t xml:space="preserve"> </w:t>
       </w:r>
       <w:r>
-        <w:t xml:space="preserve">com uma de chamada de função </w:t>
-      </w:r>
-      <w:r>
-        <w:t>guardada n</w:t>
-      </w:r>
-      <w:r>
-        <w:t xml:space="preserve">a matriz </w:t>
+        <w:t xml:space="preserve">com uma de chamada de função guardada na matriz </w:t>
       </w:r>
       <w:proofErr w:type="spellStart"/>
       <w:r>
@@ -11331,10 +11081,7 @@
         <w:t xml:space="preserve">com maiores detalhes </w:t>
       </w:r>
       <w:r>
-        <w:t>no capítulo</w:t>
-      </w:r>
-      <w:r>
-        <w:t xml:space="preserve"> referente à análise semântica</w:t>
+        <w:t>no capítulo referente à análise semântica</w:t>
       </w:r>
       <w:r>
         <w:t>.</w:t>
@@ -12331,12 +12078,12 @@
       <w:pPr>
         <w:pStyle w:val="Ttulo1"/>
       </w:pPr>
-      <w:bookmarkStart w:id="10" w:name="_Toc311209665"/>
+      <w:bookmarkStart w:id="11" w:name="_Toc311229515"/>
       <w:r>
         <w:lastRenderedPageBreak/>
         <w:t>Tradução de Comandos</w:t>
       </w:r>
-      <w:bookmarkEnd w:id="10"/>
+      <w:bookmarkEnd w:id="11"/>
     </w:p>
     <w:p/>
     <w:p>
@@ -12556,10 +12303,7 @@
               <w:pStyle w:val="Cdigo"/>
             </w:pPr>
             <w:r>
-              <w:t>ldc.i4</w:t>
-            </w:r>
-            <w:r>
-              <w:t xml:space="preserve"> 12</w:t>
+              <w:t>ldc.i4 12</w:t>
             </w:r>
           </w:p>
           <w:p>
@@ -12583,13 +12327,7 @@
               <w:pStyle w:val="Cdigo"/>
             </w:pPr>
             <w:r>
-              <w:t>// p</w:t>
-            </w:r>
-            <w:r>
-              <w:t>ush (instance = a e object = 12</w:t>
-            </w:r>
-            <w:r>
-              <w:t>)</w:t>
+              <w:t>// push (instance = a e object = 12)</w:t>
             </w:r>
           </w:p>
           <w:p>
@@ -12624,10 +12362,7 @@
             </w:r>
             <w:proofErr w:type="spellEnd"/>
             <w:r>
-              <w:t>::Push(object)</w:t>
-            </w:r>
-            <w:r>
-              <w:t xml:space="preserve"> </w:t>
+              <w:t xml:space="preserve">::Push(object) </w:t>
             </w:r>
           </w:p>
         </w:tc>
@@ -12765,84 +12500,28 @@
             <w:pPr>
               <w:pStyle w:val="Cdigo"/>
               <w:rPr>
-                <w:lang w:eastAsia="pt-BR"/>
-              </w:rPr>
-            </w:pPr>
-            <w:r>
-              <w:rPr>
-                <w:lang w:eastAsia="pt-BR"/>
-              </w:rPr>
-              <w:t xml:space="preserve">// pop </w:t>
-            </w:r>
-            <w:proofErr w:type="spellStart"/>
-            <w:r>
-              <w:rPr>
-                <w:lang w:eastAsia="pt-BR"/>
-              </w:rPr>
-              <w:t>em</w:t>
-            </w:r>
-            <w:proofErr w:type="spellEnd"/>
-            <w:r>
-              <w:rPr>
-                <w:lang w:eastAsia="pt-BR"/>
-              </w:rPr>
-              <w:t xml:space="preserve"> a (e </w:t>
-            </w:r>
-            <w:proofErr w:type="spellStart"/>
-            <w:r>
-              <w:rPr>
-                <w:lang w:eastAsia="pt-BR"/>
-              </w:rPr>
-              <w:t>joga</w:t>
-            </w:r>
-            <w:proofErr w:type="spellEnd"/>
-            <w:r>
-              <w:rPr>
-                <w:lang w:eastAsia="pt-BR"/>
-              </w:rPr>
-              <w:t xml:space="preserve"> </w:t>
-            </w:r>
-            <w:proofErr w:type="spellStart"/>
-            <w:r>
-              <w:rPr>
-                <w:lang w:eastAsia="pt-BR"/>
-              </w:rPr>
-              <w:t>objeto</w:t>
-            </w:r>
-            <w:proofErr w:type="spellEnd"/>
-            <w:r>
-              <w:rPr>
-                <w:lang w:eastAsia="pt-BR"/>
-              </w:rPr>
-              <w:t xml:space="preserve"> </w:t>
-            </w:r>
-            <w:proofErr w:type="spellStart"/>
-            <w:r>
-              <w:rPr>
-                <w:lang w:eastAsia="pt-BR"/>
-              </w:rPr>
-              <w:t>retornado</w:t>
-            </w:r>
-            <w:proofErr w:type="spellEnd"/>
-            <w:r>
-              <w:rPr>
-                <w:lang w:eastAsia="pt-BR"/>
-              </w:rPr>
-              <w:t xml:space="preserve"> </w:t>
-            </w:r>
-            <w:proofErr w:type="spellStart"/>
-            <w:r>
-              <w:rPr>
-                <w:lang w:eastAsia="pt-BR"/>
-              </w:rPr>
-              <w:t>na</w:t>
-            </w:r>
-            <w:proofErr w:type="spellEnd"/>
-            <w:r>
-              <w:rPr>
-                <w:lang w:eastAsia="pt-BR"/>
-              </w:rPr>
-              <w:t xml:space="preserve"> stack)</w:t>
+                <w:lang w:val="pt-BR" w:eastAsia="pt-BR"/>
+              </w:rPr>
+            </w:pPr>
+            <w:r>
+              <w:rPr>
+                <w:lang w:val="pt-BR" w:eastAsia="pt-BR"/>
+              </w:rPr>
+              <w:t xml:space="preserve">// pop em a (e joga objeto retornado na </w:t>
+            </w:r>
+            <w:proofErr w:type="spellStart"/>
+            <w:r>
+              <w:rPr>
+                <w:lang w:val="pt-BR" w:eastAsia="pt-BR"/>
+              </w:rPr>
+              <w:t>stack</w:t>
+            </w:r>
+            <w:proofErr w:type="spellEnd"/>
+            <w:r>
+              <w:rPr>
+                <w:lang w:val="pt-BR" w:eastAsia="pt-BR"/>
+              </w:rPr>
+              <w:t>)</w:t>
             </w:r>
           </w:p>
           <w:p>
@@ -13018,42 +12697,54 @@
             <w:pPr>
               <w:pStyle w:val="Cdigo"/>
               <w:rPr>
-                <w:lang w:eastAsia="pt-BR"/>
-              </w:rPr>
-            </w:pPr>
-            <w:proofErr w:type="spellStart"/>
-            <w:r>
-              <w:rPr>
-                <w:lang w:eastAsia="pt-BR"/>
+                <w:lang w:val="pt-BR" w:eastAsia="pt-BR"/>
+              </w:rPr>
+            </w:pPr>
+            <w:proofErr w:type="spellStart"/>
+            <w:proofErr w:type="gramStart"/>
+            <w:r>
+              <w:rPr>
+                <w:lang w:val="pt-BR" w:eastAsia="pt-BR"/>
               </w:rPr>
               <w:t>ldloc</w:t>
             </w:r>
             <w:proofErr w:type="spellEnd"/>
-            <w:r>
-              <w:rPr>
-                <w:lang w:eastAsia="pt-BR"/>
-              </w:rPr>
-              <w:t xml:space="preserve"> a //preload</w:t>
-            </w:r>
-          </w:p>
-          <w:p>
-            <w:pPr>
-              <w:pStyle w:val="Cdigo"/>
-              <w:rPr>
-                <w:lang w:eastAsia="pt-BR"/>
-              </w:rPr>
-            </w:pPr>
-            <w:proofErr w:type="spellStart"/>
-            <w:r>
-              <w:rPr>
-                <w:lang w:eastAsia="pt-BR"/>
+            <w:proofErr w:type="gramEnd"/>
+            <w:r>
+              <w:rPr>
+                <w:lang w:val="pt-BR" w:eastAsia="pt-BR"/>
+              </w:rPr>
+              <w:t xml:space="preserve"> a //</w:t>
+            </w:r>
+            <w:proofErr w:type="spellStart"/>
+            <w:r>
+              <w:rPr>
+                <w:lang w:val="pt-BR" w:eastAsia="pt-BR"/>
+              </w:rPr>
+              <w:t>preload</w:t>
+            </w:r>
+            <w:proofErr w:type="spellEnd"/>
+          </w:p>
+          <w:p>
+            <w:pPr>
+              <w:pStyle w:val="Cdigo"/>
+              <w:rPr>
+                <w:lang w:val="pt-BR" w:eastAsia="pt-BR"/>
+              </w:rPr>
+            </w:pPr>
+            <w:proofErr w:type="spellStart"/>
+            <w:proofErr w:type="gramStart"/>
+            <w:r>
+              <w:rPr>
+                <w:lang w:val="pt-BR" w:eastAsia="pt-BR"/>
               </w:rPr>
               <w:t>ldloc</w:t>
             </w:r>
             <w:proofErr w:type="spellEnd"/>
-            <w:r>
-              <w:rPr>
-                <w:lang w:eastAsia="pt-BR"/>
+            <w:proofErr w:type="gramEnd"/>
+            <w:r>
+              <w:rPr>
+                <w:lang w:val="pt-BR" w:eastAsia="pt-BR"/>
               </w:rPr>
               <w:t xml:space="preserve"> a</w:t>
             </w:r>
@@ -13062,35 +12753,211 @@
             <w:pPr>
               <w:pStyle w:val="Cdigo"/>
               <w:rPr>
-                <w:lang w:eastAsia="pt-BR"/>
-              </w:rPr>
-            </w:pPr>
-            <w:r>
-              <w:rPr>
-                <w:lang w:eastAsia="pt-BR"/>
-              </w:rPr>
-              <w:t xml:space="preserve">//peek </w:t>
-            </w:r>
-            <w:proofErr w:type="spellStart"/>
-            <w:r>
-              <w:rPr>
-                <w:lang w:eastAsia="pt-BR"/>
-              </w:rPr>
-              <w:t>em</w:t>
-            </w:r>
-            <w:proofErr w:type="spellEnd"/>
-            <w:r>
-              <w:rPr>
-                <w:lang w:eastAsia="pt-BR"/>
-              </w:rPr>
-              <w:t xml:space="preserve"> a (e </w:t>
-            </w:r>
-            <w:proofErr w:type="spellStart"/>
-            <w:r>
-              <w:rPr>
-                <w:lang w:eastAsia="pt-BR"/>
-              </w:rPr>
-              <w:t>joga</w:t>
+                <w:lang w:val="pt-BR" w:eastAsia="pt-BR"/>
+              </w:rPr>
+            </w:pPr>
+            <w:r>
+              <w:rPr>
+                <w:lang w:val="pt-BR" w:eastAsia="pt-BR"/>
+              </w:rPr>
+              <w:t>//</w:t>
+            </w:r>
+            <w:proofErr w:type="spellStart"/>
+            <w:r>
+              <w:rPr>
+                <w:lang w:val="pt-BR" w:eastAsia="pt-BR"/>
+              </w:rPr>
+              <w:t>peek</w:t>
+            </w:r>
+            <w:proofErr w:type="spellEnd"/>
+            <w:r>
+              <w:rPr>
+                <w:lang w:val="pt-BR" w:eastAsia="pt-BR"/>
+              </w:rPr>
+              <w:t xml:space="preserve"> em a (e joga objeto retornado na </w:t>
+            </w:r>
+            <w:proofErr w:type="spellStart"/>
+            <w:r>
+              <w:rPr>
+                <w:lang w:val="pt-BR" w:eastAsia="pt-BR"/>
+              </w:rPr>
+              <w:t>stack</w:t>
+            </w:r>
+            <w:proofErr w:type="spellEnd"/>
+            <w:r>
+              <w:rPr>
+                <w:lang w:val="pt-BR" w:eastAsia="pt-BR"/>
+              </w:rPr>
+              <w:t>)</w:t>
+            </w:r>
+          </w:p>
+          <w:p>
+            <w:pPr>
+              <w:pStyle w:val="Cdigo"/>
+              <w:rPr>
+                <w:lang w:eastAsia="pt-BR"/>
+              </w:rPr>
+            </w:pPr>
+            <w:proofErr w:type="spellStart"/>
+            <w:r>
+              <w:rPr>
+                <w:lang w:eastAsia="pt-BR"/>
+              </w:rPr>
+              <w:t>callvirt</w:t>
+            </w:r>
+            <w:proofErr w:type="spellEnd"/>
+            <w:r>
+              <w:rPr>
+                <w:lang w:eastAsia="pt-BR"/>
+              </w:rPr>
+              <w:t xml:space="preserve"> instance object </w:t>
+            </w:r>
+            <w:r>
+              <w:rPr>
+                <w:lang w:eastAsia="pt-BR"/>
+              </w:rPr>
+              <w:tab/>
+            </w:r>
+            <w:r>
+              <w:rPr>
+                <w:lang w:eastAsia="pt-BR"/>
+              </w:rPr>
+              <w:t>[</w:t>
+            </w:r>
+            <w:proofErr w:type="spellStart"/>
+            <w:r>
+              <w:rPr>
+                <w:lang w:eastAsia="pt-BR"/>
+              </w:rPr>
+              <w:t>mscorlib</w:t>
+            </w:r>
+            <w:proofErr w:type="spellEnd"/>
+            <w:r>
+              <w:rPr>
+                <w:lang w:eastAsia="pt-BR"/>
+              </w:rPr>
+              <w:t>]</w:t>
+            </w:r>
+            <w:proofErr w:type="spellStart"/>
+            <w:r>
+              <w:rPr>
+                <w:lang w:eastAsia="pt-BR"/>
+              </w:rPr>
+              <w:t>System.Collections.Stack</w:t>
+            </w:r>
+            <w:proofErr w:type="spellEnd"/>
+            <w:r>
+              <w:rPr>
+                <w:lang w:eastAsia="pt-BR"/>
+              </w:rPr>
+              <w:t>::Peek()</w:t>
+            </w:r>
+          </w:p>
+          <w:p>
+            <w:pPr>
+              <w:pStyle w:val="Cdigo"/>
+              <w:rPr>
+                <w:lang w:eastAsia="pt-BR"/>
+              </w:rPr>
+            </w:pPr>
+            <w:proofErr w:type="spellStart"/>
+            <w:r>
+              <w:rPr>
+                <w:lang w:eastAsia="pt-BR"/>
+              </w:rPr>
+              <w:t>tunbox.any</w:t>
+            </w:r>
+            <w:proofErr w:type="spellEnd"/>
+            <w:r>
+              <w:rPr>
+                <w:lang w:eastAsia="pt-BR"/>
+              </w:rPr>
+              <w:t xml:space="preserve"> [</w:t>
+            </w:r>
+            <w:proofErr w:type="spellStart"/>
+            <w:r>
+              <w:rPr>
+                <w:lang w:eastAsia="pt-BR"/>
+              </w:rPr>
+              <w:t>mscorlib</w:t>
+            </w:r>
+            <w:proofErr w:type="spellEnd"/>
+            <w:r>
+              <w:rPr>
+                <w:lang w:eastAsia="pt-BR"/>
+              </w:rPr>
+              <w:t>]System.Int32 //</w:t>
+            </w:r>
+            <w:proofErr w:type="spellStart"/>
+            <w:r>
+              <w:rPr>
+                <w:lang w:eastAsia="pt-BR"/>
+              </w:rPr>
+              <w:t>desconverte</w:t>
+            </w:r>
+            <w:proofErr w:type="spellEnd"/>
+          </w:p>
+          <w:p>
+            <w:pPr>
+              <w:pStyle w:val="Cdigo"/>
+              <w:rPr>
+                <w:lang w:eastAsia="pt-BR"/>
+              </w:rPr>
+            </w:pPr>
+            <w:r>
+              <w:rPr>
+                <w:lang w:eastAsia="pt-BR"/>
+              </w:rPr>
+              <w:t>ldc.i4 2</w:t>
+            </w:r>
+          </w:p>
+          <w:p>
+            <w:pPr>
+              <w:pStyle w:val="Cdigo"/>
+              <w:rPr>
+                <w:lang w:eastAsia="pt-BR"/>
+              </w:rPr>
+            </w:pPr>
+            <w:r>
+              <w:rPr>
+                <w:lang w:eastAsia="pt-BR"/>
+              </w:rPr>
+              <w:t>add</w:t>
+            </w:r>
+          </w:p>
+          <w:p>
+            <w:pPr>
+              <w:pStyle w:val="Cdigo"/>
+              <w:rPr>
+                <w:lang w:eastAsia="pt-BR"/>
+              </w:rPr>
+            </w:pPr>
+            <w:r>
+              <w:rPr>
+                <w:lang w:eastAsia="pt-BR"/>
+              </w:rPr>
+              <w:t>box [</w:t>
+            </w:r>
+            <w:proofErr w:type="spellStart"/>
+            <w:r>
+              <w:rPr>
+                <w:lang w:eastAsia="pt-BR"/>
+              </w:rPr>
+              <w:t>mscorlib</w:t>
+            </w:r>
+            <w:proofErr w:type="spellEnd"/>
+            <w:r>
+              <w:rPr>
+                <w:lang w:eastAsia="pt-BR"/>
+              </w:rPr>
+              <w:t>]System.Int32 //</w:t>
+            </w:r>
+            <w:proofErr w:type="spellStart"/>
+            <w:r>
+              <w:rPr>
+                <w:lang w:eastAsia="pt-BR"/>
+              </w:rPr>
+              <w:t>converte</w:t>
             </w:r>
             <w:proofErr w:type="spellEnd"/>
             <w:r>
@@ -13104,42 +12971,42 @@
               <w:rPr>
                 <w:lang w:eastAsia="pt-BR"/>
               </w:rPr>
-              <w:t>objeto</w:t>
-            </w:r>
-            <w:proofErr w:type="spellEnd"/>
-            <w:r>
-              <w:rPr>
-                <w:lang w:eastAsia="pt-BR"/>
-              </w:rPr>
-              <w:t xml:space="preserve"> </w:t>
-            </w:r>
-            <w:proofErr w:type="spellStart"/>
-            <w:r>
-              <w:rPr>
-                <w:lang w:eastAsia="pt-BR"/>
-              </w:rPr>
-              <w:t>retornado</w:t>
-            </w:r>
-            <w:proofErr w:type="spellEnd"/>
-            <w:r>
-              <w:rPr>
-                <w:lang w:eastAsia="pt-BR"/>
-              </w:rPr>
-              <w:t xml:space="preserve"> </w:t>
-            </w:r>
-            <w:proofErr w:type="spellStart"/>
-            <w:r>
-              <w:rPr>
-                <w:lang w:eastAsia="pt-BR"/>
-              </w:rPr>
-              <w:t>na</w:t>
-            </w:r>
-            <w:proofErr w:type="spellEnd"/>
-            <w:r>
-              <w:rPr>
-                <w:lang w:eastAsia="pt-BR"/>
-              </w:rPr>
-              <w:t xml:space="preserve"> stack)</w:t>
+              <w:t>para</w:t>
+            </w:r>
+            <w:proofErr w:type="spellEnd"/>
+            <w:r>
+              <w:rPr>
+                <w:lang w:eastAsia="pt-BR"/>
+              </w:rPr>
+              <w:t xml:space="preserve"> object</w:t>
+            </w:r>
+          </w:p>
+          <w:p>
+            <w:pPr>
+              <w:pStyle w:val="Cdigo"/>
+              <w:rPr>
+                <w:lang w:eastAsia="pt-BR"/>
+              </w:rPr>
+            </w:pPr>
+            <w:r>
+              <w:rPr>
+                <w:lang w:eastAsia="pt-BR"/>
+              </w:rPr>
+              <w:t xml:space="preserve">//push (instance = a(preloaded) e object = </w:t>
+            </w:r>
+            <w:proofErr w:type="spellStart"/>
+            <w:r>
+              <w:rPr>
+                <w:lang w:eastAsia="pt-BR"/>
+              </w:rPr>
+              <w:t>resultado</w:t>
+            </w:r>
+            <w:proofErr w:type="spellEnd"/>
+            <w:r>
+              <w:rPr>
+                <w:lang w:eastAsia="pt-BR"/>
+              </w:rPr>
+              <w:t xml:space="preserve"> do add)</w:t>
             </w:r>
           </w:p>
           <w:p>
@@ -13161,7 +13028,7 @@
               <w:rPr>
                 <w:lang w:eastAsia="pt-BR"/>
               </w:rPr>
-              <w:t xml:space="preserve"> instance object </w:t>
+              <w:t xml:space="preserve"> instance void </w:t>
             </w:r>
             <w:r>
               <w:rPr>
@@ -13201,283 +13068,7 @@
               <w:rPr>
                 <w:lang w:eastAsia="pt-BR"/>
               </w:rPr>
-              <w:t>::Peek()</w:t>
-            </w:r>
-          </w:p>
-          <w:p>
-            <w:pPr>
-              <w:pStyle w:val="Cdigo"/>
-              <w:rPr>
-                <w:lang w:eastAsia="pt-BR"/>
-              </w:rPr>
-            </w:pPr>
-            <w:proofErr w:type="spellStart"/>
-            <w:r>
-              <w:rPr>
-                <w:lang w:eastAsia="pt-BR"/>
-              </w:rPr>
-              <w:t>tunbox.any</w:t>
-            </w:r>
-            <w:proofErr w:type="spellEnd"/>
-            <w:r>
-              <w:rPr>
-                <w:lang w:eastAsia="pt-BR"/>
-              </w:rPr>
-              <w:t xml:space="preserve"> [</w:t>
-            </w:r>
-            <w:proofErr w:type="spellStart"/>
-            <w:r>
-              <w:rPr>
-                <w:lang w:eastAsia="pt-BR"/>
-              </w:rPr>
-              <w:t>mscorlib</w:t>
-            </w:r>
-            <w:proofErr w:type="spellEnd"/>
-            <w:r>
-              <w:rPr>
-                <w:lang w:eastAsia="pt-BR"/>
-              </w:rPr>
-              <w:t>]System.Int32 //</w:t>
-            </w:r>
-            <w:proofErr w:type="spellStart"/>
-            <w:r>
-              <w:rPr>
-                <w:lang w:eastAsia="pt-BR"/>
-              </w:rPr>
-              <w:t>desconverte</w:t>
-            </w:r>
-            <w:proofErr w:type="spellEnd"/>
-          </w:p>
-          <w:p>
-            <w:pPr>
-              <w:pStyle w:val="Cdigo"/>
-              <w:rPr>
-                <w:lang w:eastAsia="pt-BR"/>
-              </w:rPr>
-            </w:pPr>
-            <w:r>
-              <w:rPr>
-                <w:lang w:eastAsia="pt-BR"/>
-              </w:rPr>
-              <w:t>ldc.i4 2</w:t>
-            </w:r>
-          </w:p>
-          <w:p>
-            <w:pPr>
-              <w:pStyle w:val="Cdigo"/>
-              <w:rPr>
-                <w:lang w:eastAsia="pt-BR"/>
-              </w:rPr>
-            </w:pPr>
-            <w:r>
-              <w:rPr>
-                <w:lang w:eastAsia="pt-BR"/>
-              </w:rPr>
-              <w:t>add</w:t>
-            </w:r>
-          </w:p>
-          <w:p>
-            <w:pPr>
-              <w:pStyle w:val="Cdigo"/>
-              <w:rPr>
-                <w:lang w:eastAsia="pt-BR"/>
-              </w:rPr>
-            </w:pPr>
-            <w:r>
-              <w:rPr>
-                <w:lang w:eastAsia="pt-BR"/>
-              </w:rPr>
-              <w:t>box [</w:t>
-            </w:r>
-            <w:proofErr w:type="spellStart"/>
-            <w:r>
-              <w:rPr>
-                <w:lang w:eastAsia="pt-BR"/>
-              </w:rPr>
-              <w:t>mscorlib</w:t>
-            </w:r>
-            <w:proofErr w:type="spellEnd"/>
-            <w:r>
-              <w:rPr>
-                <w:lang w:eastAsia="pt-BR"/>
-              </w:rPr>
-              <w:t>]System.Int32 //</w:t>
-            </w:r>
-            <w:proofErr w:type="spellStart"/>
-            <w:r>
-              <w:rPr>
-                <w:lang w:eastAsia="pt-BR"/>
-              </w:rPr>
-              <w:t>converte</w:t>
-            </w:r>
-            <w:proofErr w:type="spellEnd"/>
-            <w:r>
-              <w:rPr>
-                <w:lang w:eastAsia="pt-BR"/>
-              </w:rPr>
-              <w:t xml:space="preserve"> </w:t>
-            </w:r>
-            <w:proofErr w:type="spellStart"/>
-            <w:r>
-              <w:rPr>
-                <w:lang w:eastAsia="pt-BR"/>
-              </w:rPr>
-              <w:t>para</w:t>
-            </w:r>
-            <w:proofErr w:type="spellEnd"/>
-            <w:r>
-              <w:rPr>
-                <w:lang w:eastAsia="pt-BR"/>
-              </w:rPr>
-              <w:t xml:space="preserve"> object</w:t>
-            </w:r>
-          </w:p>
-          <w:p>
-            <w:pPr>
-              <w:pStyle w:val="Cdigo"/>
-              <w:rPr>
-                <w:lang w:eastAsia="pt-BR"/>
-              </w:rPr>
-            </w:pPr>
-            <w:r>
-              <w:rPr>
-                <w:lang w:eastAsia="pt-BR"/>
-              </w:rPr>
-              <w:t xml:space="preserve">//push (instance = a(preloaded) e object = </w:t>
-            </w:r>
-            <w:proofErr w:type="spellStart"/>
-            <w:r>
-              <w:rPr>
-                <w:lang w:eastAsia="pt-BR"/>
-              </w:rPr>
-              <w:t>resultado</w:t>
-            </w:r>
-            <w:proofErr w:type="spellEnd"/>
-            <w:r>
-              <w:rPr>
-                <w:lang w:eastAsia="pt-BR"/>
-              </w:rPr>
-              <w:t xml:space="preserve"> do add)</w:t>
-            </w:r>
-          </w:p>
-          <w:p>
-            <w:pPr>
-              <w:pStyle w:val="Cdigo"/>
-              <w:rPr>
-                <w:lang w:val="pt-BR" w:eastAsia="pt-BR"/>
-              </w:rPr>
-            </w:pPr>
-            <w:proofErr w:type="spellStart"/>
-            <w:proofErr w:type="gramStart"/>
-            <w:r>
-              <w:rPr>
-                <w:lang w:val="pt-BR" w:eastAsia="pt-BR"/>
-              </w:rPr>
-              <w:t>callvirt</w:t>
-            </w:r>
-            <w:proofErr w:type="spellEnd"/>
-            <w:proofErr w:type="gramEnd"/>
-            <w:r>
-              <w:rPr>
-                <w:lang w:val="pt-BR" w:eastAsia="pt-BR"/>
-              </w:rPr>
-              <w:t xml:space="preserve"> </w:t>
-            </w:r>
-            <w:proofErr w:type="spellStart"/>
-            <w:r>
-              <w:rPr>
-                <w:lang w:val="pt-BR" w:eastAsia="pt-BR"/>
-              </w:rPr>
-              <w:t>instance</w:t>
-            </w:r>
-            <w:proofErr w:type="spellEnd"/>
-            <w:r>
-              <w:rPr>
-                <w:lang w:val="pt-BR" w:eastAsia="pt-BR"/>
-              </w:rPr>
-              <w:t xml:space="preserve"> </w:t>
-            </w:r>
-            <w:proofErr w:type="spellStart"/>
-            <w:r>
-              <w:rPr>
-                <w:lang w:val="pt-BR" w:eastAsia="pt-BR"/>
-              </w:rPr>
-              <w:t>void</w:t>
-            </w:r>
-            <w:proofErr w:type="spellEnd"/>
-            <w:r>
-              <w:rPr>
-                <w:lang w:val="pt-BR" w:eastAsia="pt-BR"/>
-              </w:rPr>
-              <w:t xml:space="preserve"> </w:t>
-            </w:r>
-            <w:r>
-              <w:rPr>
-                <w:lang w:val="pt-BR" w:eastAsia="pt-BR"/>
-              </w:rPr>
-              <w:tab/>
-            </w:r>
-            <w:r>
-              <w:rPr>
-                <w:lang w:val="pt-BR" w:eastAsia="pt-BR"/>
-              </w:rPr>
-              <w:t>[</w:t>
-            </w:r>
-            <w:proofErr w:type="spellStart"/>
-            <w:r>
-              <w:rPr>
-                <w:lang w:val="pt-BR" w:eastAsia="pt-BR"/>
-              </w:rPr>
-              <w:t>mscorlib</w:t>
-            </w:r>
-            <w:proofErr w:type="spellEnd"/>
-            <w:r>
-              <w:rPr>
-                <w:lang w:val="pt-BR" w:eastAsia="pt-BR"/>
-              </w:rPr>
-              <w:t>]</w:t>
-            </w:r>
-            <w:proofErr w:type="spellStart"/>
-            <w:r>
-              <w:rPr>
-                <w:lang w:val="pt-BR" w:eastAsia="pt-BR"/>
-              </w:rPr>
-              <w:t>System.Collections.Stack</w:t>
-            </w:r>
-            <w:proofErr w:type="spellEnd"/>
-            <w:r>
-              <w:rPr>
-                <w:lang w:val="pt-BR" w:eastAsia="pt-BR"/>
-              </w:rPr>
-              <w:t>::</w:t>
-            </w:r>
-            <w:proofErr w:type="spellStart"/>
-            <w:r>
-              <w:rPr>
-                <w:lang w:val="pt-BR" w:eastAsia="pt-BR"/>
-              </w:rPr>
-              <w:t>Push</w:t>
-            </w:r>
-            <w:proofErr w:type="spellEnd"/>
-            <w:r>
-              <w:rPr>
-                <w:lang w:val="pt-BR" w:eastAsia="pt-BR"/>
-              </w:rPr>
-              <w:t>(</w:t>
-            </w:r>
-            <w:proofErr w:type="spellStart"/>
-            <w:r>
-              <w:rPr>
-                <w:lang w:val="pt-BR" w:eastAsia="pt-BR"/>
-              </w:rPr>
-              <w:t>object</w:t>
-            </w:r>
-            <w:proofErr w:type="spellEnd"/>
-            <w:r>
-              <w:rPr>
-                <w:lang w:val="pt-BR" w:eastAsia="pt-BR"/>
-              </w:rPr>
-              <w:t>)</w:t>
+              <w:t>::Push(object)</w:t>
             </w:r>
           </w:p>
         </w:tc>
@@ -14136,12 +13727,12 @@
       <w:pPr>
         <w:pStyle w:val="Ttulo2"/>
       </w:pPr>
-      <w:bookmarkStart w:id="11" w:name="_Toc311209666"/>
+      <w:bookmarkStart w:id="12" w:name="_Toc311229516"/>
       <w:r>
         <w:lastRenderedPageBreak/>
         <w:t>Ambiente de Execução</w:t>
       </w:r>
-      <w:bookmarkEnd w:id="11"/>
+      <w:bookmarkEnd w:id="12"/>
     </w:p>
     <w:p>
       <w:pPr>
@@ -14743,19 +14334,7 @@
         <w:rPr>
           <w:lang w:eastAsia="pt-BR"/>
         </w:rPr>
-        <w:t xml:space="preserve"> foi feita em alto nível </w:t>
-      </w:r>
-      <w:r>
-        <w:rPr>
-          <w:lang w:eastAsia="pt-BR"/>
-        </w:rPr>
-        <w:t xml:space="preserve">(ver quadro acima) </w:t>
-      </w:r>
-      <w:r>
-        <w:rPr>
-          <w:lang w:eastAsia="pt-BR"/>
-        </w:rPr>
-        <w:t>e o código CIL gerado foi adicionado ao ambiente de execução.</w:t>
+        <w:t xml:space="preserve"> foi feita em alto nível (ver quadro acima) e o código CIL gerado foi adicionado ao ambiente de execução.</w:t>
       </w:r>
     </w:p>
     <w:p>
@@ -14920,13 +14499,7 @@
               <w:rPr>
                 <w:lang w:val="en-US"/>
               </w:rPr>
-              <w:t xml:space="preserve">// == AUXILIAR CLASS </w:t>
-            </w:r>
-            <w:r>
-              <w:rPr>
-                <w:lang w:val="en-US"/>
-              </w:rPr>
-              <w:t>===</w:t>
+              <w:t>// == AUXILIAR CLASS ===</w:t>
             </w:r>
           </w:p>
           <w:p>
@@ -15131,137 +14704,123 @@
                 <w:color w:val="A6A6A6" w:themeColor="background1" w:themeShade="A6"/>
                 <w:lang w:val="en-US"/>
               </w:rPr>
-              <w:t xml:space="preserve">    </w:t>
-            </w:r>
-            <w:r>
+              <w:t xml:space="preserve">    …</w:t>
+            </w:r>
+          </w:p>
+          <w:p>
+            <w:pPr>
+              <w:rPr>
+                <w:lang w:val="en-US"/>
+              </w:rPr>
+            </w:pPr>
+            <w:r>
+              <w:rPr>
+                <w:lang w:val="en-US"/>
+              </w:rPr>
+              <w:t xml:space="preserve">  } // end of method </w:t>
+            </w:r>
+            <w:proofErr w:type="spellStart"/>
+            <w:r>
+              <w:rPr>
+                <w:lang w:val="en-US"/>
+              </w:rPr>
+              <w:t>SpecialStack</w:t>
+            </w:r>
+            <w:proofErr w:type="spellEnd"/>
+            <w:r>
+              <w:rPr>
+                <w:lang w:val="en-US"/>
+              </w:rPr>
+              <w:t>::Pop</w:t>
+            </w:r>
+          </w:p>
+          <w:p>
+            <w:pPr>
+              <w:rPr>
+                <w:lang w:val="en-US"/>
+              </w:rPr>
+            </w:pPr>
+          </w:p>
+          <w:p>
+            <w:pPr>
+              <w:rPr>
+                <w:lang w:val="en-US"/>
+              </w:rPr>
+            </w:pPr>
+            <w:r>
+              <w:rPr>
+                <w:lang w:val="en-US"/>
+              </w:rPr>
+              <w:t xml:space="preserve">  .method public </w:t>
+            </w:r>
+            <w:proofErr w:type="spellStart"/>
+            <w:r>
+              <w:rPr>
+                <w:lang w:val="en-US"/>
+              </w:rPr>
+              <w:t>hidebysig</w:t>
+            </w:r>
+            <w:proofErr w:type="spellEnd"/>
+            <w:r>
+              <w:rPr>
+                <w:lang w:val="en-US"/>
+              </w:rPr>
+              <w:t xml:space="preserve"> virtual instance object </w:t>
+            </w:r>
+          </w:p>
+          <w:p>
+            <w:pPr>
+              <w:rPr>
+                <w:lang w:val="en-US"/>
+              </w:rPr>
+            </w:pPr>
+            <w:r>
+              <w:rPr>
+                <w:lang w:val="en-US"/>
+              </w:rPr>
+              <w:t xml:space="preserve">          Peek() </w:t>
+            </w:r>
+            <w:proofErr w:type="spellStart"/>
+            <w:r>
+              <w:rPr>
+                <w:lang w:val="en-US"/>
+              </w:rPr>
+              <w:t>cil</w:t>
+            </w:r>
+            <w:proofErr w:type="spellEnd"/>
+            <w:r>
+              <w:rPr>
+                <w:lang w:val="en-US"/>
+              </w:rPr>
+              <w:t xml:space="preserve"> managed</w:t>
+            </w:r>
+          </w:p>
+          <w:p>
+            <w:pPr>
+              <w:rPr>
+                <w:lang w:val="en-US"/>
+              </w:rPr>
+            </w:pPr>
+            <w:r>
+              <w:rPr>
+                <w:lang w:val="en-US"/>
+              </w:rPr>
+              <w:t xml:space="preserve">  {</w:t>
+            </w:r>
+          </w:p>
+          <w:p>
+            <w:pPr>
               <w:rPr>
                 <w:color w:val="A6A6A6" w:themeColor="background1" w:themeShade="A6"/>
                 <w:lang w:val="en-US"/>
               </w:rPr>
-              <w:t>…</w:t>
-            </w:r>
-          </w:p>
-          <w:p>
-            <w:pPr>
-              <w:rPr>
-                <w:lang w:val="en-US"/>
-              </w:rPr>
-            </w:pPr>
-            <w:r>
-              <w:rPr>
-                <w:lang w:val="en-US"/>
-              </w:rPr>
-              <w:t xml:space="preserve">  } // end of method </w:t>
-            </w:r>
-            <w:proofErr w:type="spellStart"/>
-            <w:r>
-              <w:rPr>
-                <w:lang w:val="en-US"/>
-              </w:rPr>
-              <w:t>SpecialStack</w:t>
-            </w:r>
-            <w:proofErr w:type="spellEnd"/>
-            <w:r>
-              <w:rPr>
-                <w:lang w:val="en-US"/>
-              </w:rPr>
-              <w:t>::Pop</w:t>
-            </w:r>
-          </w:p>
-          <w:p>
-            <w:pPr>
-              <w:rPr>
-                <w:lang w:val="en-US"/>
-              </w:rPr>
-            </w:pPr>
-          </w:p>
-          <w:p>
-            <w:pPr>
-              <w:rPr>
-                <w:lang w:val="en-US"/>
-              </w:rPr>
-            </w:pPr>
-            <w:r>
-              <w:rPr>
-                <w:lang w:val="en-US"/>
-              </w:rPr>
-              <w:t xml:space="preserve">  .method public </w:t>
-            </w:r>
-            <w:proofErr w:type="spellStart"/>
-            <w:r>
-              <w:rPr>
-                <w:lang w:val="en-US"/>
-              </w:rPr>
-              <w:t>hidebysig</w:t>
-            </w:r>
-            <w:proofErr w:type="spellEnd"/>
-            <w:r>
-              <w:rPr>
-                <w:lang w:val="en-US"/>
-              </w:rPr>
-              <w:t xml:space="preserve"> virtual instance object </w:t>
-            </w:r>
-          </w:p>
-          <w:p>
-            <w:pPr>
-              <w:rPr>
-                <w:lang w:val="en-US"/>
-              </w:rPr>
-            </w:pPr>
-            <w:r>
-              <w:rPr>
-                <w:lang w:val="en-US"/>
-              </w:rPr>
-              <w:t xml:space="preserve">          Peek() </w:t>
-            </w:r>
-            <w:proofErr w:type="spellStart"/>
-            <w:r>
-              <w:rPr>
-                <w:lang w:val="en-US"/>
-              </w:rPr>
-              <w:t>cil</w:t>
-            </w:r>
-            <w:proofErr w:type="spellEnd"/>
-            <w:r>
-              <w:rPr>
-                <w:lang w:val="en-US"/>
-              </w:rPr>
-              <w:t xml:space="preserve"> managed</w:t>
-            </w:r>
-          </w:p>
-          <w:p>
-            <w:pPr>
-              <w:rPr>
-                <w:lang w:val="en-US"/>
-              </w:rPr>
-            </w:pPr>
-            <w:r>
-              <w:rPr>
-                <w:lang w:val="en-US"/>
-              </w:rPr>
-              <w:t xml:space="preserve">  {</w:t>
-            </w:r>
-          </w:p>
-          <w:p>
-            <w:pPr>
+            </w:pPr>
+            <w:r>
               <w:rPr>
                 <w:color w:val="A6A6A6" w:themeColor="background1" w:themeShade="A6"/>
                 <w:lang w:val="en-US"/>
               </w:rPr>
-            </w:pPr>
-            <w:r>
-              <w:rPr>
-                <w:color w:val="A6A6A6" w:themeColor="background1" w:themeShade="A6"/>
-                <w:lang w:val="en-US"/>
-              </w:rPr>
-              <w:t xml:space="preserve">    </w:t>
-            </w:r>
-            <w:r>
-              <w:rPr>
-                <w:color w:val="A6A6A6" w:themeColor="background1" w:themeShade="A6"/>
-                <w:lang w:val="en-US"/>
-              </w:rPr>
-              <w:t>…</w:t>
+              <w:t xml:space="preserve">    …</w:t>
             </w:r>
           </w:p>
           <w:p>
@@ -15946,13 +15505,7 @@
               <w:rPr>
                 <w:lang w:val="en-US"/>
               </w:rPr>
-              <w:t xml:space="preserve">     </w:t>
-            </w:r>
-            <w:r>
-              <w:rPr>
-                <w:lang w:val="en-US"/>
-              </w:rPr>
-              <w:t xml:space="preserve"> </w:t>
+              <w:t xml:space="preserve">      </w:t>
             </w:r>
             <w:r>
               <w:rPr>
@@ -16150,14 +15703,7 @@
           <w:i/>
           <w:lang w:eastAsia="pt-BR"/>
         </w:rPr>
-        <w:t>il</w:t>
-      </w:r>
-      <w:r>
-        <w:rPr>
-          <w:i/>
-          <w:lang w:eastAsia="pt-BR"/>
-        </w:rPr>
-        <w:t xml:space="preserve"> </w:t>
+        <w:t xml:space="preserve">il </w:t>
       </w:r>
       <w:r>
         <w:rPr>
@@ -16212,12 +15758,12 @@
       <w:pPr>
         <w:pStyle w:val="Ttulo1"/>
       </w:pPr>
-      <w:bookmarkStart w:id="12" w:name="_Toc311209667"/>
+      <w:bookmarkStart w:id="13" w:name="_Toc311229517"/>
       <w:r>
         <w:lastRenderedPageBreak/>
         <w:t>Análise Semântica</w:t>
       </w:r>
-      <w:bookmarkEnd w:id="12"/>
+      <w:bookmarkEnd w:id="13"/>
     </w:p>
     <w:p>
       <w:r>
@@ -16258,14 +15804,14 @@
       <w:pPr>
         <w:pStyle w:val="Ttulo2"/>
       </w:pPr>
-      <w:bookmarkStart w:id="13" w:name="_Toc311209668"/>
+      <w:bookmarkStart w:id="14" w:name="_Toc311229518"/>
       <w:r>
         <w:t>Ações</w:t>
       </w:r>
       <w:r>
         <w:t xml:space="preserve"> semânticas</w:t>
       </w:r>
-      <w:bookmarkEnd w:id="13"/>
+      <w:bookmarkEnd w:id="14"/>
     </w:p>
     <w:p>
       <w:r>
@@ -16426,10 +15972,7 @@
     <w:p>
       <w:proofErr w:type="gramStart"/>
       <w:r>
-        <w:t xml:space="preserve">Esta ação semântica </w:t>
-      </w:r>
-      <w:r>
-        <w:t xml:space="preserve">gera código para encerramento do código gerado, imprimindo o comando </w:t>
+        <w:t xml:space="preserve">Esta ação semântica gera código para encerramento do código gerado, imprimindo o comando </w:t>
       </w:r>
       <w:proofErr w:type="spellStart"/>
       <w:r>
@@ -16473,10 +16016,7 @@
     </w:p>
     <w:p>
       <w:r>
-        <w:t xml:space="preserve">Esta ação semântica </w:t>
-      </w:r>
-      <w:r>
-        <w:t xml:space="preserve">é chamada na transição do estado </w:t>
+        <w:t xml:space="preserve">Esta ação semântica é chamada na transição do estado </w:t>
       </w:r>
       <w:proofErr w:type="gramStart"/>
       <w:r>
@@ -16516,29 +16056,14 @@
         <w:rPr>
           <w:b/>
         </w:rPr>
-        <w:t>end</w:t>
-      </w:r>
-      <w:r>
-        <w:rPr>
-          <w:b/>
-        </w:rPr>
-        <w:t>_loop</w:t>
+        <w:t>end_loop</w:t>
       </w:r>
       <w:proofErr w:type="spellEnd"/>
       <w:proofErr w:type="gramEnd"/>
     </w:p>
     <w:p>
       <w:r>
-        <w:t xml:space="preserve">Esta ação semântica é chamada </w:t>
-      </w:r>
-      <w:r>
-        <w:t xml:space="preserve">ao final de um LOOP e </w:t>
-      </w:r>
-      <w:r>
-        <w:t xml:space="preserve">imprime no arquivo de saída código referente ao </w:t>
-      </w:r>
-      <w:r>
-        <w:t xml:space="preserve">fim de um loop, utilizando para isso o rótulo extraído da pilha </w:t>
+        <w:t xml:space="preserve">Esta ação semântica é chamada ao final de um LOOP e imprime no arquivo de saída código referente ao fim de um loop, utilizando para isso o rótulo extraído da pilha </w:t>
       </w:r>
       <w:proofErr w:type="spellStart"/>
       <w:r>
@@ -16569,13 +16094,7 @@
     </w:p>
     <w:p>
       <w:r>
-        <w:t>Salva o operando lido na variável operand1 ou operand2 (caso a operand1 já esteja "ocupada")</w:t>
-      </w:r>
-      <w:r>
-        <w:t>.</w:t>
-      </w:r>
-      <w:r>
-        <w:t xml:space="preserve"> Esta ação é chamada sempre que uma constante ou identificador de pilha é lido.</w:t>
+        <w:t>Salva o operando lido na variável operand1 ou operand2 (caso a operand1 já esteja "ocupada"). Esta ação é chamada sempre que uma constante ou identificador de pilha é lido.</w:t>
       </w:r>
     </w:p>
     <w:p/>
@@ -16781,7 +16300,6 @@
                 <w:color w:val="2A00FF"/>
                 <w:sz w:val="20"/>
                 <w:szCs w:val="20"/>
-                <w:u w:val="single"/>
                 <w:lang w:val="en-US"/>
               </w:rPr>
               <w:t>tldloc</w:t>
@@ -17010,7 +16528,6 @@
                 <w:color w:val="2A00FF"/>
                 <w:sz w:val="20"/>
                 <w:szCs w:val="20"/>
-                <w:u w:val="single"/>
                 <w:lang w:val="en-US"/>
               </w:rPr>
               <w:t>tldloc</w:t>
@@ -17167,7 +16684,6 @@
                 <w:color w:val="2A00FF"/>
                 <w:sz w:val="20"/>
                 <w:szCs w:val="20"/>
-                <w:u w:val="single"/>
                 <w:lang w:val="en-US"/>
               </w:rPr>
               <w:t>tcallvirt</w:t>
@@ -17190,7 +16706,6 @@
                 <w:color w:val="2A00FF"/>
                 <w:sz w:val="20"/>
                 <w:szCs w:val="20"/>
-                <w:u w:val="single"/>
                 <w:lang w:val="en-US"/>
               </w:rPr>
               <w:t>mscorlib</w:t>
@@ -17440,7 +16955,6 @@
                 <w:color w:val="2A00FF"/>
                 <w:sz w:val="20"/>
                 <w:szCs w:val="20"/>
-                <w:u w:val="single"/>
                 <w:lang w:val="en-US"/>
               </w:rPr>
               <w:t>tbox</w:t>
@@ -17463,7 +16977,6 @@
                 <w:color w:val="2A00FF"/>
                 <w:sz w:val="20"/>
                 <w:szCs w:val="20"/>
-                <w:u w:val="single"/>
                 <w:lang w:val="en-US"/>
               </w:rPr>
               <w:t>mscorlib</w:t>
@@ -17649,7 +17162,6 @@
                 <w:color w:val="2A00FF"/>
                 <w:sz w:val="20"/>
                 <w:szCs w:val="20"/>
-                <w:u w:val="single"/>
                 <w:lang w:val="en-US"/>
               </w:rPr>
               <w:t>tcallvirt</w:t>
@@ -17672,7 +17184,6 @@
                 <w:color w:val="2A00FF"/>
                 <w:sz w:val="20"/>
                 <w:szCs w:val="20"/>
-                <w:u w:val="single"/>
                 <w:lang w:val="en-US"/>
               </w:rPr>
               <w:t>mscorlib</w:t>
@@ -17796,19 +17307,7 @@
         <w:rPr>
           <w:b/>
         </w:rPr>
-        <w:t>resolve_</w:t>
-      </w:r>
-      <w:r>
-        <w:rPr>
-          <w:b/>
-        </w:rPr>
-        <w:t>less</w:t>
-      </w:r>
-      <w:r>
-        <w:rPr>
-          <w:b/>
-        </w:rPr>
-        <w:t>_than</w:t>
+        <w:t>resolve_less_than</w:t>
       </w:r>
       <w:proofErr w:type="spellEnd"/>
       <w:proofErr w:type="gramEnd"/>
@@ -17839,23 +17338,14 @@
         <w:rPr>
           <w:b/>
         </w:rPr>
-        <w:t>resolve_</w:t>
-      </w:r>
-      <w:r>
-        <w:rPr>
-          <w:b/>
-        </w:rPr>
-        <w:t>plus</w:t>
+        <w:t>resolve_plus</w:t>
       </w:r>
       <w:proofErr w:type="spellEnd"/>
       <w:proofErr w:type="gramEnd"/>
     </w:p>
     <w:p>
       <w:r>
-        <w:t>Ação responsável por escrever no código de saída as operações referentes à adição. Os operandos foram carregados previamente e estão armazenados nas variáveis locais operando1 e operando2</w:t>
-      </w:r>
-      <w:r>
-        <w:t>.</w:t>
+        <w:t>Ação responsável por escrever no código de saída as operações referentes à adição. Os operandos foram carregados previamente e estão armazenados nas variáveis locais operando1 e operando2.</w:t>
       </w:r>
     </w:p>
     <w:p>
@@ -17871,13 +17361,7 @@
         <w:rPr>
           <w:b/>
         </w:rPr>
-        <w:t>resolve_</w:t>
-      </w:r>
-      <w:r>
-        <w:rPr>
-          <w:b/>
-        </w:rPr>
-        <w:t>minus</w:t>
+        <w:t>resolve_minus</w:t>
       </w:r>
       <w:proofErr w:type="spellEnd"/>
       <w:proofErr w:type="gramEnd"/>
@@ -17916,23 +17400,14 @@
         <w:rPr>
           <w:b/>
         </w:rPr>
-        <w:t>resolve_</w:t>
-      </w:r>
-      <w:r>
-        <w:rPr>
-          <w:b/>
-        </w:rPr>
-        <w:t>question_mark</w:t>
+        <w:t>resolve_question_mark</w:t>
       </w:r>
       <w:proofErr w:type="spellEnd"/>
       <w:proofErr w:type="gramEnd"/>
     </w:p>
     <w:p>
       <w:r>
-        <w:t xml:space="preserve">Ação responsável por escrever no código de saída as operações </w:t>
-      </w:r>
-      <w:r>
-        <w:t xml:space="preserve">referentes ao comando </w:t>
+        <w:t xml:space="preserve">Ação responsável por escrever no código de saída as operações referentes ao comando </w:t>
       </w:r>
       <w:proofErr w:type="spellStart"/>
       <w:r>
@@ -17973,37 +17448,14 @@
           <w:b/>
         </w:rPr>
         <w:lastRenderedPageBreak/>
-        <w:t>resolve_</w:t>
-      </w:r>
-      <w:r>
-        <w:rPr>
-          <w:b/>
-        </w:rPr>
-        <w:t>operation_and_continue</w:t>
+        <w:t>resolve_operation_and_continue</w:t>
       </w:r>
       <w:proofErr w:type="spellEnd"/>
       <w:proofErr w:type="gramEnd"/>
     </w:p>
     <w:p>
       <w:r>
-        <w:t>Ação responsável por</w:t>
-      </w:r>
-      <w:r>
-        <w:t xml:space="preserve"> chamar outra ação semântica, que resolverá </w:t>
-      </w:r>
-      <w:proofErr w:type="spellStart"/>
-      <w:r>
-        <w:t>a</w:t>
-      </w:r>
-      <w:proofErr w:type="spellEnd"/>
-      <w:r>
-        <w:t xml:space="preserve"> operação com os operandos armazenados nas variáveis operand1 e operand2. Depois, copia o conteúdo do </w:t>
-      </w:r>
-      <w:r>
-        <w:t>operand2</w:t>
-      </w:r>
-      <w:r>
-        <w:t xml:space="preserve"> na variável operand1. Através desta ação é possível encadeamentos do tipo a&gt;b&lt;c.</w:t>
+        <w:t>Ação responsável por chamar outra ação semântica, que resolverá a operação com os operandos armazenados nas variáveis operand1 e operand2. Depois, copia o conteúdo do operand2 na variável operand1. Através desta ação é possível encadeamentos do tipo a&gt;b&lt;c.</w:t>
       </w:r>
     </w:p>
     <w:p>
@@ -18011,25 +17463,18 @@
         <w:pStyle w:val="SemEspaamento"/>
         <w:rPr>
           <w:b/>
-          <w:lang w:val="en-US"/>
         </w:rPr>
       </w:pPr>
       <w:proofErr w:type="spellStart"/>
+      <w:proofErr w:type="gramStart"/>
       <w:r>
         <w:rPr>
           <w:b/>
-          <w:lang w:val="en-US"/>
-        </w:rPr>
-        <w:t>resolve_</w:t>
-      </w:r>
-      <w:r>
-        <w:rPr>
-          <w:b/>
-          <w:lang w:val="en-US"/>
-        </w:rPr>
-        <w:t>operation</w:t>
+        </w:rPr>
+        <w:t>resolve_operation</w:t>
       </w:r>
       <w:proofErr w:type="spellEnd"/>
+      <w:proofErr w:type="gramEnd"/>
     </w:p>
     <w:p>
       <w:r>
@@ -18041,13 +17486,7 @@
       </w:r>
       <w:proofErr w:type="spellEnd"/>
       <w:r>
-        <w:t xml:space="preserve">, mas ao final, faz com que </w:t>
-      </w:r>
-      <w:r>
-        <w:t>operand1</w:t>
-      </w:r>
-      <w:r>
-        <w:t xml:space="preserve"> e operand2 sejam nulos.</w:t>
+        <w:t>, mas ao final, faz com que operand1 e operand2 sejam nulos.</w:t>
       </w:r>
     </w:p>
     <w:p/>
@@ -18063,12 +17502,12 @@
       <w:pPr>
         <w:pStyle w:val="Ttulo1"/>
       </w:pPr>
-      <w:bookmarkStart w:id="14" w:name="_Toc311209669"/>
+      <w:bookmarkStart w:id="15" w:name="_Toc311229519"/>
       <w:r>
         <w:lastRenderedPageBreak/>
         <w:t>Testes</w:t>
       </w:r>
-      <w:bookmarkEnd w:id="14"/>
+      <w:bookmarkEnd w:id="15"/>
     </w:p>
     <w:p>
       <w:r>
@@ -18241,7 +17680,6 @@
             <w:pPr>
               <w:pStyle w:val="Cdigo"/>
               <w:rPr>
-                <w:u w:val="single"/>
                 <w:lang w:val="pt-BR"/>
               </w:rPr>
             </w:pPr>
@@ -18324,9 +17762,6 @@
             <w:pPr>
               <w:pStyle w:val="Cdigo"/>
             </w:pPr>
-            <w:r>
-              <w:t xml:space="preserve">  </w:t>
-            </w:r>
             <w:proofErr w:type="spellStart"/>
             <w:r>
               <w:t>ldloc</w:t>
@@ -18341,15 +17776,15 @@
               <w:pStyle w:val="Cdigo"/>
             </w:pPr>
             <w:r>
-              <w:t xml:space="preserve">  ldc.i4 1</w:t>
-            </w:r>
-          </w:p>
-          <w:p>
-            <w:pPr>
-              <w:pStyle w:val="Cdigo"/>
-            </w:pPr>
-            <w:r>
-              <w:t xml:space="preserve">  box [</w:t>
+              <w:t>ldc.i4 1</w:t>
+            </w:r>
+          </w:p>
+          <w:p>
+            <w:pPr>
+              <w:pStyle w:val="Cdigo"/>
+            </w:pPr>
+            <w:r>
+              <w:t>box [</w:t>
             </w:r>
             <w:proofErr w:type="spellStart"/>
             <w:r>
@@ -18364,9 +17799,6 @@
             <w:pPr>
               <w:pStyle w:val="Cdigo"/>
             </w:pPr>
-            <w:r>
-              <w:t xml:space="preserve">  </w:t>
-            </w:r>
             <w:proofErr w:type="spellStart"/>
             <w:r>
               <w:t>callvirt</w:t>
@@ -18401,9 +17833,6 @@
             <w:pPr>
               <w:pStyle w:val="Cdigo"/>
             </w:pPr>
-            <w:r>
-              <w:t xml:space="preserve">  </w:t>
-            </w:r>
             <w:proofErr w:type="spellStart"/>
             <w:r>
               <w:t>ldloc</w:t>
@@ -18418,15 +17847,15 @@
               <w:pStyle w:val="Cdigo"/>
             </w:pPr>
             <w:r>
-              <w:t xml:space="preserve">  ldc.i4 2</w:t>
-            </w:r>
-          </w:p>
-          <w:p>
-            <w:pPr>
-              <w:pStyle w:val="Cdigo"/>
-            </w:pPr>
-            <w:r>
-              <w:t xml:space="preserve">  box [</w:t>
+              <w:t>ldc.i4 2</w:t>
+            </w:r>
+          </w:p>
+          <w:p>
+            <w:pPr>
+              <w:pStyle w:val="Cdigo"/>
+            </w:pPr>
+            <w:r>
+              <w:t>box [</w:t>
             </w:r>
             <w:proofErr w:type="spellStart"/>
             <w:r>
@@ -18441,9 +17870,6 @@
             <w:pPr>
               <w:pStyle w:val="Cdigo"/>
             </w:pPr>
-            <w:r>
-              <w:t xml:space="preserve">  </w:t>
-            </w:r>
             <w:proofErr w:type="spellStart"/>
             <w:r>
               <w:t>callvirt</w:t>
@@ -18478,9 +17904,6 @@
             <w:pPr>
               <w:pStyle w:val="Cdigo"/>
             </w:pPr>
-            <w:r>
-              <w:t xml:space="preserve">  </w:t>
-            </w:r>
             <w:proofErr w:type="spellStart"/>
             <w:r>
               <w:t>ldloc</w:t>
@@ -18495,15 +17918,15 @@
               <w:pStyle w:val="Cdigo"/>
             </w:pPr>
             <w:r>
-              <w:t xml:space="preserve">  ldc.i4 3</w:t>
-            </w:r>
-          </w:p>
-          <w:p>
-            <w:pPr>
-              <w:pStyle w:val="Cdigo"/>
-            </w:pPr>
-            <w:r>
-              <w:t xml:space="preserve">  box [</w:t>
+              <w:t>ldc.i4 3</w:t>
+            </w:r>
+          </w:p>
+          <w:p>
+            <w:pPr>
+              <w:pStyle w:val="Cdigo"/>
+            </w:pPr>
+            <w:r>
+              <w:t>box [</w:t>
             </w:r>
             <w:proofErr w:type="spellStart"/>
             <w:r>
@@ -18518,9 +17941,6 @@
             <w:pPr>
               <w:pStyle w:val="Cdigo"/>
             </w:pPr>
-            <w:r>
-              <w:t xml:space="preserve">  </w:t>
-            </w:r>
             <w:proofErr w:type="spellStart"/>
             <w:r>
               <w:t>callvirt</w:t>
@@ -18571,9 +17991,6 @@
             <w:pPr>
               <w:pStyle w:val="Cdigo"/>
             </w:pPr>
-            <w:r>
-              <w:t xml:space="preserve">  </w:t>
-            </w:r>
             <w:proofErr w:type="spellStart"/>
             <w:r>
               <w:t>callvirt</w:t>
@@ -18603,9 +18020,6 @@
             <w:pPr>
               <w:pStyle w:val="Cdigo"/>
             </w:pPr>
-            <w:r>
-              <w:t xml:space="preserve">  </w:t>
-            </w:r>
             <w:proofErr w:type="spellStart"/>
             <w:r>
               <w:t>unbox.any</w:t>
@@ -18628,16 +18042,13 @@
               <w:pStyle w:val="Cdigo"/>
             </w:pPr>
             <w:r>
-              <w:t xml:space="preserve">  ldc.i4 0</w:t>
-            </w:r>
-          </w:p>
-          <w:p>
-            <w:pPr>
-              <w:pStyle w:val="Cdigo"/>
-            </w:pPr>
-            <w:r>
-              <w:t xml:space="preserve">  </w:t>
-            </w:r>
+              <w:t>ldc.i4 0</w:t>
+            </w:r>
+          </w:p>
+          <w:p>
+            <w:pPr>
+              <w:pStyle w:val="Cdigo"/>
+            </w:pPr>
             <w:proofErr w:type="spellStart"/>
             <w:r>
               <w:t>beq</w:t>
@@ -18651,9 +18062,6 @@
             <w:pPr>
               <w:pStyle w:val="Cdigo"/>
             </w:pPr>
-            <w:r>
-              <w:t xml:space="preserve">  </w:t>
-            </w:r>
             <w:proofErr w:type="spellStart"/>
             <w:r>
               <w:t>ldloc</w:t>
@@ -18667,9 +18075,6 @@
             <w:pPr>
               <w:pStyle w:val="Cdigo"/>
             </w:pPr>
-            <w:r>
-              <w:t xml:space="preserve">  </w:t>
-            </w:r>
             <w:proofErr w:type="spellStart"/>
             <w:r>
               <w:t>ldloc</w:t>
@@ -18683,9 +18088,6 @@
             <w:pPr>
               <w:pStyle w:val="Cdigo"/>
             </w:pPr>
-            <w:r>
-              <w:t xml:space="preserve">  </w:t>
-            </w:r>
             <w:proofErr w:type="spellStart"/>
             <w:r>
               <w:t>callvirt</w:t>
@@ -18715,9 +18117,6 @@
             <w:pPr>
               <w:pStyle w:val="Cdigo"/>
             </w:pPr>
-            <w:r>
-              <w:t xml:space="preserve">  </w:t>
-            </w:r>
             <w:proofErr w:type="spellStart"/>
             <w:r>
               <w:t>callvirt</w:t>
@@ -18752,9 +18151,6 @@
             <w:pPr>
               <w:pStyle w:val="Cdigo"/>
             </w:pPr>
-            <w:r>
-              <w:t xml:space="preserve">  </w:t>
-            </w:r>
             <w:proofErr w:type="spellStart"/>
             <w:r>
               <w:t>br</w:t>
@@ -18776,9 +18172,6 @@
             <w:pPr>
               <w:pStyle w:val="Cdigo"/>
             </w:pPr>
-            <w:r>
-              <w:t xml:space="preserve">  </w:t>
-            </w:r>
             <w:proofErr w:type="spellStart"/>
             <w:r>
               <w:t>ldloc</w:t>
@@ -18792,9 +18185,6 @@
             <w:pPr>
               <w:pStyle w:val="Cdigo"/>
             </w:pPr>
-            <w:r>
-              <w:t xml:space="preserve">  </w:t>
-            </w:r>
             <w:proofErr w:type="spellStart"/>
             <w:r>
               <w:t>ldloc</w:t>
@@ -18808,9 +18198,6 @@
             <w:pPr>
               <w:pStyle w:val="Cdigo"/>
             </w:pPr>
-            <w:r>
-              <w:t xml:space="preserve">  </w:t>
-            </w:r>
             <w:proofErr w:type="spellStart"/>
             <w:r>
               <w:t>callvirt</w:t>
@@ -18840,9 +18227,6 @@
             <w:pPr>
               <w:pStyle w:val="Cdigo"/>
             </w:pPr>
-            <w:r>
-              <w:t xml:space="preserve">  </w:t>
-            </w:r>
             <w:proofErr w:type="spellStart"/>
             <w:r>
               <w:t>unbox.any</w:t>
@@ -18865,65 +18249,45 @@
               <w:pStyle w:val="Cdigo"/>
             </w:pPr>
             <w:r>
-              <w:t xml:space="preserve">  ldc.i4 3</w:t>
-            </w:r>
-          </w:p>
-          <w:p>
-            <w:pPr>
-              <w:pStyle w:val="Cdigo"/>
-              <w:rPr>
-                <w:lang w:val="pt-BR"/>
-              </w:rPr>
-            </w:pPr>
-            <w:r>
-              <w:t xml:space="preserve">  </w:t>
-            </w:r>
-            <w:proofErr w:type="gramStart"/>
-            <w:r>
-              <w:rPr>
-                <w:lang w:val="pt-BR"/>
-              </w:rPr>
-              <w:t>box</w:t>
-            </w:r>
-            <w:proofErr w:type="gramEnd"/>
-            <w:r>
-              <w:rPr>
-                <w:lang w:val="pt-BR"/>
-              </w:rPr>
-              <w:t xml:space="preserve"> </w:t>
-            </w:r>
-          </w:p>
-          <w:p>
-            <w:pPr>
-              <w:pStyle w:val="Cdigo"/>
-              <w:rPr>
-                <w:lang w:val="pt-BR"/>
-              </w:rPr>
-            </w:pPr>
-            <w:r>
-              <w:rPr>
-                <w:lang w:val="pt-BR"/>
-              </w:rPr>
-              <w:t xml:space="preserve">  </w:t>
-            </w:r>
-            <w:proofErr w:type="spellStart"/>
-            <w:proofErr w:type="gramStart"/>
-            <w:r>
-              <w:rPr>
-                <w:lang w:val="pt-BR"/>
-              </w:rPr>
+              <w:t>ldc.i4 3</w:t>
+            </w:r>
+          </w:p>
+          <w:p>
+            <w:pPr>
+              <w:pStyle w:val="Cdigo"/>
+            </w:pPr>
+            <w:r>
               <w:t>add</w:t>
             </w:r>
-            <w:proofErr w:type="spellEnd"/>
-            <w:proofErr w:type="gramEnd"/>
-          </w:p>
-          <w:p>
-            <w:pPr>
-              <w:pStyle w:val="Cdigo"/>
-            </w:pPr>
+          </w:p>
+          <w:p>
+            <w:pPr>
+              <w:pStyle w:val="Cdigo"/>
+            </w:pPr>
+            <w:r>
+              <w:t>box [</w:t>
+            </w:r>
+            <w:proofErr w:type="spellStart"/>
+            <w:r>
+              <w:t>mscorlib</w:t>
+            </w:r>
+            <w:proofErr w:type="spellEnd"/>
+            <w:r>
+              <w:t xml:space="preserve">]System.Int32 </w:t>
+            </w:r>
+          </w:p>
+          <w:p>
+            <w:pPr>
+              <w:pStyle w:val="Cdigo"/>
+            </w:pPr>
+            <w:proofErr w:type="spellStart"/>
             <w:r>
               <w:lastRenderedPageBreak/>
-              <w:t xml:space="preserve">  box [</w:t>
+              <w:t>callvirt</w:t>
+            </w:r>
+            <w:proofErr w:type="spellEnd"/>
+            <w:r>
+              <w:t xml:space="preserve"> instance void [</w:t>
             </w:r>
             <w:proofErr w:type="spellStart"/>
             <w:r>
@@ -18931,6 +18295,182 @@
             </w:r>
             <w:proofErr w:type="spellEnd"/>
             <w:r>
+              <w:t>]</w:t>
+            </w:r>
+            <w:proofErr w:type="spellStart"/>
+            <w:r>
+              <w:t>System.Collections.Stack</w:t>
+            </w:r>
+            <w:proofErr w:type="spellEnd"/>
+            <w:r>
+              <w:t>::Push(object)</w:t>
+            </w:r>
+          </w:p>
+          <w:p>
+            <w:pPr>
+              <w:pStyle w:val="Cdigo"/>
+            </w:pPr>
+          </w:p>
+          <w:p>
+            <w:pPr>
+              <w:pStyle w:val="Cdigo"/>
+            </w:pPr>
+            <w:proofErr w:type="spellStart"/>
+            <w:r>
+              <w:t>ldloc</w:t>
+            </w:r>
+            <w:proofErr w:type="spellEnd"/>
+            <w:r>
+              <w:t xml:space="preserve">  a</w:t>
+            </w:r>
+          </w:p>
+          <w:p>
+            <w:pPr>
+              <w:pStyle w:val="Cdigo"/>
+            </w:pPr>
+            <w:proofErr w:type="spellStart"/>
+            <w:r>
+              <w:t>ldloc</w:t>
+            </w:r>
+            <w:proofErr w:type="spellEnd"/>
+            <w:r>
+              <w:t xml:space="preserve">  a</w:t>
+            </w:r>
+          </w:p>
+          <w:p>
+            <w:pPr>
+              <w:pStyle w:val="Cdigo"/>
+            </w:pPr>
+            <w:proofErr w:type="spellStart"/>
+            <w:r>
+              <w:t>callvirt</w:t>
+            </w:r>
+            <w:proofErr w:type="spellEnd"/>
+            <w:r>
+              <w:t xml:space="preserve"> instance object [</w:t>
+            </w:r>
+            <w:proofErr w:type="spellStart"/>
+            <w:r>
+              <w:t>mscorlib</w:t>
+            </w:r>
+            <w:proofErr w:type="spellEnd"/>
+            <w:r>
+              <w:t>]</w:t>
+            </w:r>
+            <w:proofErr w:type="spellStart"/>
+            <w:r>
+              <w:t>System.Collections.Stack</w:t>
+            </w:r>
+            <w:proofErr w:type="spellEnd"/>
+            <w:r>
+              <w:t>::Peek()</w:t>
+            </w:r>
+          </w:p>
+          <w:p>
+            <w:pPr>
+              <w:pStyle w:val="Cdigo"/>
+            </w:pPr>
+            <w:proofErr w:type="spellStart"/>
+            <w:r>
+              <w:t>unbox.any</w:t>
+            </w:r>
+            <w:proofErr w:type="spellEnd"/>
+            <w:r>
+              <w:t xml:space="preserve"> [</w:t>
+            </w:r>
+            <w:proofErr w:type="spellStart"/>
+            <w:r>
+              <w:t>mscorlib</w:t>
+            </w:r>
+            <w:proofErr w:type="spellEnd"/>
+            <w:r>
+              <w:t>]System.Int32</w:t>
+            </w:r>
+          </w:p>
+          <w:p>
+            <w:pPr>
+              <w:pStyle w:val="Cdigo"/>
+            </w:pPr>
+            <w:proofErr w:type="spellStart"/>
+            <w:r>
+              <w:t>ldloc</w:t>
+            </w:r>
+            <w:proofErr w:type="spellEnd"/>
+            <w:r>
+              <w:t xml:space="preserve">  b</w:t>
+            </w:r>
+          </w:p>
+          <w:p>
+            <w:pPr>
+              <w:pStyle w:val="Cdigo"/>
+            </w:pPr>
+            <w:proofErr w:type="spellStart"/>
+            <w:r>
+              <w:t>callvirt</w:t>
+            </w:r>
+            <w:proofErr w:type="spellEnd"/>
+            <w:r>
+              <w:t xml:space="preserve"> instance object [</w:t>
+            </w:r>
+            <w:proofErr w:type="spellStart"/>
+            <w:r>
+              <w:t>mscorlib</w:t>
+            </w:r>
+            <w:proofErr w:type="spellEnd"/>
+            <w:r>
+              <w:t>]</w:t>
+            </w:r>
+            <w:proofErr w:type="spellStart"/>
+            <w:r>
+              <w:t>System.Collections.Stack</w:t>
+            </w:r>
+            <w:proofErr w:type="spellEnd"/>
+            <w:r>
+              <w:t>::Pop()</w:t>
+            </w:r>
+          </w:p>
+          <w:p>
+            <w:pPr>
+              <w:pStyle w:val="Cdigo"/>
+            </w:pPr>
+            <w:proofErr w:type="spellStart"/>
+            <w:r>
+              <w:t>unbox.any</w:t>
+            </w:r>
+            <w:proofErr w:type="spellEnd"/>
+            <w:r>
+              <w:t xml:space="preserve"> [</w:t>
+            </w:r>
+            <w:proofErr w:type="spellStart"/>
+            <w:r>
+              <w:t>mscorlib</w:t>
+            </w:r>
+            <w:proofErr w:type="spellEnd"/>
+            <w:r>
+              <w:t>]System.Int32</w:t>
+            </w:r>
+          </w:p>
+          <w:p>
+            <w:pPr>
+              <w:pStyle w:val="Cdigo"/>
+            </w:pPr>
+            <w:r>
+              <w:t>sub</w:t>
+            </w:r>
+          </w:p>
+          <w:p>
+            <w:pPr>
+              <w:pStyle w:val="Cdigo"/>
+            </w:pPr>
+            <w:r>
+              <w:t>box [</w:t>
+            </w:r>
+            <w:proofErr w:type="spellStart"/>
+            <w:r>
+              <w:t>mscorlib</w:t>
+            </w:r>
+            <w:proofErr w:type="spellEnd"/>
+            <w:r>
               <w:t xml:space="preserve">]System.Int32 </w:t>
             </w:r>
           </w:p>
@@ -18938,9 +18478,6 @@
             <w:pPr>
               <w:pStyle w:val="Cdigo"/>
             </w:pPr>
-            <w:r>
-              <w:t xml:space="preserve">  </w:t>
-            </w:r>
             <w:proofErr w:type="spellStart"/>
             <w:r>
               <w:t>callvirt</w:t>
@@ -18975,48 +18512,105 @@
             <w:pPr>
               <w:pStyle w:val="Cdigo"/>
             </w:pPr>
-            <w:r>
-              <w:t xml:space="preserve">  </w:t>
-            </w:r>
             <w:proofErr w:type="spellStart"/>
             <w:r>
               <w:t>ldloc</w:t>
             </w:r>
             <w:proofErr w:type="spellEnd"/>
             <w:r>
-              <w:t xml:space="preserve">  a</w:t>
-            </w:r>
-          </w:p>
-          <w:p>
-            <w:pPr>
-              <w:pStyle w:val="Cdigo"/>
-            </w:pPr>
-            <w:r>
-              <w:t xml:space="preserve">  </w:t>
-            </w:r>
+              <w:t xml:space="preserve">  b</w:t>
+            </w:r>
+          </w:p>
+          <w:p>
+            <w:pPr>
+              <w:pStyle w:val="Cdigo"/>
+            </w:pPr>
+            <w:proofErr w:type="spellStart"/>
+            <w:r>
+              <w:t>callvirt</w:t>
+            </w:r>
+            <w:proofErr w:type="spellEnd"/>
+            <w:r>
+              <w:t xml:space="preserve"> instance object [</w:t>
+            </w:r>
+            <w:proofErr w:type="spellStart"/>
+            <w:r>
+              <w:t>mscorlib</w:t>
+            </w:r>
+            <w:proofErr w:type="spellEnd"/>
+            <w:r>
+              <w:t>]</w:t>
+            </w:r>
+            <w:proofErr w:type="spellStart"/>
+            <w:r>
+              <w:t>System.Collections.Stack</w:t>
+            </w:r>
+            <w:proofErr w:type="spellEnd"/>
+            <w:r>
+              <w:t>::Peek()</w:t>
+            </w:r>
+          </w:p>
+          <w:p>
+            <w:pPr>
+              <w:pStyle w:val="Cdigo"/>
+            </w:pPr>
+            <w:r>
+              <w:t>ldc.i4 0</w:t>
+            </w:r>
+          </w:p>
+          <w:p>
+            <w:pPr>
+              <w:pStyle w:val="Cdigo"/>
+            </w:pPr>
+            <w:r>
+              <w:t>box [</w:t>
+            </w:r>
+            <w:proofErr w:type="spellStart"/>
+            <w:r>
+              <w:t>mscorlib</w:t>
+            </w:r>
+            <w:proofErr w:type="spellEnd"/>
+            <w:r>
+              <w:t>]System.Int32</w:t>
+            </w:r>
+          </w:p>
+          <w:p>
+            <w:pPr>
+              <w:pStyle w:val="Cdigo"/>
+            </w:pPr>
+            <w:proofErr w:type="spellStart"/>
+            <w:r>
+              <w:t>bne.un</w:t>
+            </w:r>
+            <w:proofErr w:type="spellEnd"/>
+            <w:r>
+              <w:t xml:space="preserve"> _ENDCLEAR</w:t>
+            </w:r>
+          </w:p>
+          <w:p>
+            <w:pPr>
+              <w:pStyle w:val="Cdigo"/>
+            </w:pPr>
             <w:proofErr w:type="spellStart"/>
             <w:r>
               <w:t>ldloc</w:t>
             </w:r>
             <w:proofErr w:type="spellEnd"/>
             <w:r>
-              <w:t xml:space="preserve">  a</w:t>
-            </w:r>
-          </w:p>
-          <w:p>
-            <w:pPr>
-              <w:pStyle w:val="Cdigo"/>
-            </w:pPr>
-            <w:r>
-              <w:t xml:space="preserve">  </w:t>
-            </w:r>
+              <w:t xml:space="preserve"> b</w:t>
+            </w:r>
+          </w:p>
+          <w:p>
+            <w:pPr>
+              <w:pStyle w:val="Cdigo"/>
+            </w:pPr>
             <w:proofErr w:type="spellStart"/>
             <w:r>
               <w:t>callvirt</w:t>
             </w:r>
             <w:proofErr w:type="spellEnd"/>
             <w:r>
-              <w:t xml:space="preserve"> instance object [</w:t>
+              <w:t xml:space="preserve"> instance void [</w:t>
             </w:r>
             <w:proofErr w:type="spellStart"/>
             <w:r>
@@ -19032,316 +18626,14 @@
             </w:r>
             <w:proofErr w:type="spellEnd"/>
             <w:r>
-              <w:t>::Peek()</w:t>
-            </w:r>
-          </w:p>
-          <w:p>
-            <w:pPr>
-              <w:pStyle w:val="Cdigo"/>
-            </w:pPr>
-            <w:r>
-              <w:t xml:space="preserve">  </w:t>
-            </w:r>
-            <w:proofErr w:type="spellStart"/>
-            <w:r>
-              <w:t>unbox.any</w:t>
-            </w:r>
-            <w:proofErr w:type="spellEnd"/>
-            <w:r>
-              <w:t xml:space="preserve"> [</w:t>
-            </w:r>
-            <w:proofErr w:type="spellStart"/>
-            <w:r>
-              <w:t>mscorlib</w:t>
-            </w:r>
-            <w:proofErr w:type="spellEnd"/>
-            <w:r>
-              <w:t>]System.Int32</w:t>
-            </w:r>
-          </w:p>
-          <w:p>
-            <w:pPr>
-              <w:pStyle w:val="Cdigo"/>
-            </w:pPr>
-            <w:r>
-              <w:t xml:space="preserve">  </w:t>
-            </w:r>
-            <w:proofErr w:type="spellStart"/>
-            <w:r>
-              <w:t>ldloc</w:t>
-            </w:r>
-            <w:proofErr w:type="spellEnd"/>
-            <w:r>
-              <w:t xml:space="preserve">  b</w:t>
-            </w:r>
-          </w:p>
-          <w:p>
-            <w:pPr>
-              <w:pStyle w:val="Cdigo"/>
-            </w:pPr>
-            <w:r>
-              <w:t xml:space="preserve">  </w:t>
-            </w:r>
-            <w:proofErr w:type="spellStart"/>
-            <w:r>
-              <w:t>callvirt</w:t>
-            </w:r>
-            <w:proofErr w:type="spellEnd"/>
-            <w:r>
-              <w:t xml:space="preserve"> instance object [</w:t>
-            </w:r>
-            <w:proofErr w:type="spellStart"/>
-            <w:r>
-              <w:t>mscorlib</w:t>
-            </w:r>
-            <w:proofErr w:type="spellEnd"/>
-            <w:r>
-              <w:t>]</w:t>
-            </w:r>
-            <w:proofErr w:type="spellStart"/>
-            <w:r>
-              <w:t>System.Collections.Stack</w:t>
-            </w:r>
-            <w:proofErr w:type="spellEnd"/>
-            <w:r>
-              <w:t>::Pop()</w:t>
-            </w:r>
-          </w:p>
-          <w:p>
-            <w:pPr>
-              <w:pStyle w:val="Cdigo"/>
-            </w:pPr>
-            <w:r>
-              <w:t xml:space="preserve">  </w:t>
-            </w:r>
-            <w:proofErr w:type="spellStart"/>
-            <w:r>
-              <w:t>unbox.any</w:t>
-            </w:r>
-            <w:proofErr w:type="spellEnd"/>
-            <w:r>
-              <w:t xml:space="preserve"> [</w:t>
-            </w:r>
-            <w:proofErr w:type="spellStart"/>
-            <w:r>
-              <w:t>mscorlib</w:t>
-            </w:r>
-            <w:proofErr w:type="spellEnd"/>
-            <w:r>
-              <w:t>]System.Int32</w:t>
-            </w:r>
-          </w:p>
-          <w:p>
-            <w:pPr>
-              <w:pStyle w:val="Cdigo"/>
-            </w:pPr>
-            <w:r>
-              <w:t xml:space="preserve">  sub</w:t>
-            </w:r>
-          </w:p>
-          <w:p>
-            <w:pPr>
-              <w:pStyle w:val="Cdigo"/>
-            </w:pPr>
-            <w:r>
-              <w:t xml:space="preserve">  box [</w:t>
-            </w:r>
-            <w:proofErr w:type="spellStart"/>
-            <w:r>
-              <w:t>mscorlib</w:t>
-            </w:r>
-            <w:proofErr w:type="spellEnd"/>
-            <w:r>
-              <w:t xml:space="preserve">]System.Int32 </w:t>
-            </w:r>
-          </w:p>
-          <w:p>
-            <w:pPr>
-              <w:pStyle w:val="Cdigo"/>
-            </w:pPr>
-            <w:r>
-              <w:t xml:space="preserve">  </w:t>
-            </w:r>
-            <w:proofErr w:type="spellStart"/>
-            <w:r>
-              <w:t>callvirt</w:t>
-            </w:r>
-            <w:proofErr w:type="spellEnd"/>
-            <w:r>
-              <w:t xml:space="preserve"> instance void [</w:t>
-            </w:r>
-            <w:proofErr w:type="spellStart"/>
-            <w:r>
-              <w:t>mscorlib</w:t>
-            </w:r>
-            <w:proofErr w:type="spellEnd"/>
-            <w:r>
-              <w:t>]</w:t>
-            </w:r>
-            <w:proofErr w:type="spellStart"/>
-            <w:r>
-              <w:t>System.Collections.Stack</w:t>
-            </w:r>
-            <w:proofErr w:type="spellEnd"/>
-            <w:r>
-              <w:t>::Push(object)</w:t>
-            </w:r>
-          </w:p>
-          <w:p>
-            <w:pPr>
-              <w:pStyle w:val="Cdigo"/>
-            </w:pPr>
-          </w:p>
-          <w:p>
-            <w:pPr>
-              <w:pStyle w:val="Cdigo"/>
-            </w:pPr>
-            <w:r>
-              <w:t xml:space="preserve">  </w:t>
-            </w:r>
-            <w:proofErr w:type="spellStart"/>
-            <w:r>
-              <w:t>ldloc</w:t>
-            </w:r>
-            <w:proofErr w:type="spellEnd"/>
-            <w:r>
-              <w:t xml:space="preserve">  b</w:t>
-            </w:r>
-          </w:p>
-          <w:p>
-            <w:pPr>
-              <w:pStyle w:val="Cdigo"/>
-            </w:pPr>
-            <w:r>
-              <w:t xml:space="preserve">  </w:t>
-            </w:r>
-            <w:proofErr w:type="spellStart"/>
-            <w:r>
-              <w:t>callvirt</w:t>
-            </w:r>
-            <w:proofErr w:type="spellEnd"/>
-            <w:r>
-              <w:t xml:space="preserve"> instance object [</w:t>
-            </w:r>
-            <w:proofErr w:type="spellStart"/>
-            <w:r>
-              <w:t>mscorlib</w:t>
-            </w:r>
-            <w:proofErr w:type="spellEnd"/>
-            <w:r>
-              <w:t>]</w:t>
-            </w:r>
-            <w:proofErr w:type="spellStart"/>
-            <w:r>
-              <w:t>System.Collections.Stack</w:t>
-            </w:r>
-            <w:proofErr w:type="spellEnd"/>
-            <w:r>
-              <w:t>::Peek()</w:t>
-            </w:r>
-          </w:p>
-          <w:p>
-            <w:pPr>
-              <w:pStyle w:val="Cdigo"/>
-            </w:pPr>
-            <w:r>
-              <w:t xml:space="preserve">  ldc.i4 0</w:t>
-            </w:r>
-          </w:p>
-          <w:p>
-            <w:pPr>
-              <w:pStyle w:val="Cdigo"/>
-            </w:pPr>
-            <w:r>
-              <w:t xml:space="preserve">  box [</w:t>
-            </w:r>
-            <w:proofErr w:type="spellStart"/>
-            <w:r>
-              <w:t>mscorlib</w:t>
-            </w:r>
-            <w:proofErr w:type="spellEnd"/>
-            <w:r>
-              <w:t>]System.Int32</w:t>
-            </w:r>
-          </w:p>
-          <w:p>
-            <w:pPr>
-              <w:pStyle w:val="Cdigo"/>
-            </w:pPr>
-            <w:r>
-              <w:t xml:space="preserve">  </w:t>
-            </w:r>
-            <w:proofErr w:type="spellStart"/>
-            <w:r>
-              <w:t>bne.un</w:t>
-            </w:r>
-            <w:proofErr w:type="spellEnd"/>
-            <w:r>
-              <w:t xml:space="preserve"> _ENDCLEAR</w:t>
-            </w:r>
-          </w:p>
-          <w:p>
-            <w:pPr>
-              <w:pStyle w:val="Cdigo"/>
-            </w:pPr>
-            <w:r>
-              <w:t xml:space="preserve">  </w:t>
-            </w:r>
-            <w:proofErr w:type="spellStart"/>
-            <w:r>
-              <w:t>ldloc</w:t>
-            </w:r>
-            <w:proofErr w:type="spellEnd"/>
-            <w:r>
-              <w:t xml:space="preserve"> b</w:t>
-            </w:r>
-          </w:p>
-          <w:p>
-            <w:pPr>
-              <w:pStyle w:val="Cdigo"/>
-            </w:pPr>
-            <w:r>
-              <w:t xml:space="preserve">  </w:t>
-            </w:r>
-            <w:proofErr w:type="spellStart"/>
-            <w:r>
-              <w:t>callvirt</w:t>
-            </w:r>
-            <w:proofErr w:type="spellEnd"/>
-            <w:r>
-              <w:t xml:space="preserve"> instance void [</w:t>
-            </w:r>
-            <w:proofErr w:type="spellStart"/>
-            <w:r>
-              <w:t>mscorlib</w:t>
-            </w:r>
-            <w:proofErr w:type="spellEnd"/>
-            <w:r>
-              <w:t>]</w:t>
-            </w:r>
-            <w:proofErr w:type="spellStart"/>
-            <w:r>
-              <w:t>System.Collections.Stack</w:t>
-            </w:r>
-            <w:proofErr w:type="spellEnd"/>
-            <w:r>
               <w:t>::Clear()</w:t>
             </w:r>
           </w:p>
           <w:p>
             <w:pPr>
               <w:pStyle w:val="Cdigo"/>
-              <w:rPr>
-                <w:lang w:val="pt-BR"/>
-              </w:rPr>
-            </w:pPr>
-            <w:r>
-              <w:t xml:space="preserve">  </w:t>
-            </w:r>
-            <w:r>
-              <w:rPr>
-                <w:lang w:val="pt-BR"/>
-              </w:rPr>
+            </w:pPr>
+            <w:r>
               <w:t>_ENDCLEAR:</w:t>
             </w:r>
           </w:p>
@@ -19350,21 +18642,8 @@
               <w:pStyle w:val="Cdigo"/>
             </w:pPr>
             <w:r>
-              <w:rPr>
-                <w:lang w:val="pt-BR"/>
-              </w:rPr>
-              <w:t xml:space="preserve">  </w:t>
-            </w:r>
-            <w:proofErr w:type="spellStart"/>
-            <w:proofErr w:type="gramStart"/>
-            <w:r>
-              <w:rPr>
-                <w:lang w:val="pt-BR"/>
-              </w:rPr>
               <w:t>ret</w:t>
             </w:r>
-            <w:proofErr w:type="spellEnd"/>
-            <w:proofErr w:type="gramEnd"/>
           </w:p>
         </w:tc>
       </w:tr>
@@ -19382,12 +18661,12 @@
       <w:pPr>
         <w:pStyle w:val="Ttulo1"/>
       </w:pPr>
-      <w:bookmarkStart w:id="15" w:name="_Toc311209670"/>
+      <w:bookmarkStart w:id="16" w:name="_Toc311229520"/>
       <w:r>
         <w:lastRenderedPageBreak/>
         <w:t>Conclusão</w:t>
       </w:r>
-      <w:bookmarkEnd w:id="15"/>
+      <w:bookmarkEnd w:id="16"/>
     </w:p>
     <w:p>
       <w:r>
@@ -19641,10 +18920,13 @@
               </w:rPr>
             </w:pPr>
             <w:r>
-              <w:rPr>
-                <w:lang w:val="en-US"/>
-              </w:rPr>
-              <w:t xml:space="preserve">  call string[</w:t>
+              <w:t xml:space="preserve">  </w:t>
+            </w:r>
+            <w:r>
+              <w:rPr>
+                <w:lang w:val="en-US"/>
+              </w:rPr>
+              <w:t>call string[</w:t>
             </w:r>
             <w:proofErr w:type="spellStart"/>
             <w:r>
@@ -19713,32 +18995,20 @@
               <w:rPr>
                 <w:lang w:val="en-US"/>
               </w:rPr>
-              <w:t xml:space="preserve">]System.Int32::Parse(string) </w:t>
-            </w:r>
-            <w:r>
-              <w:rPr>
-                <w:lang w:val="en-US"/>
-              </w:rPr>
-              <w:t xml:space="preserve"> </w:t>
-            </w:r>
-          </w:p>
-          <w:p>
-            <w:pPr>
-              <w:rPr>
-                <w:lang w:val="en-US"/>
-              </w:rPr>
-            </w:pPr>
-            <w:r>
-              <w:rPr>
-                <w:lang w:val="en-US"/>
-              </w:rPr>
-              <w:t xml:space="preserve">  </w:t>
-            </w:r>
-            <w:r>
-              <w:rPr>
-                <w:lang w:val="en-US"/>
-              </w:rPr>
-              <w:t>call void [</w:t>
+              <w:t xml:space="preserve">]System.Int32::Parse(string)  </w:t>
+            </w:r>
+          </w:p>
+          <w:p>
+            <w:pPr>
+              <w:rPr>
+                <w:lang w:val="en-US"/>
+              </w:rPr>
+            </w:pPr>
+            <w:r>
+              <w:rPr>
+                <w:lang w:val="en-US"/>
+              </w:rPr>
+              <w:t xml:space="preserve">  call void [</w:t>
             </w:r>
             <w:proofErr w:type="spellStart"/>
             <w:r>
@@ -19799,9 +19069,13 @@
         <w:t xml:space="preserve"> </w:t>
       </w:r>
     </w:p>
+    <w:bookmarkEnd w:id="0"/>
     <w:p>
-      <w:bookmarkStart w:id="16" w:name="_GoBack"/>
-      <w:bookmarkEnd w:id="16"/>
+      <w:pPr>
+        <w:rPr>
+          <w:lang w:val="en-US"/>
+        </w:rPr>
+      </w:pPr>
     </w:p>
     <w:sectPr>
       <w:headerReference w:type="default" r:id="rId27"/>
@@ -19895,7 +19169,7 @@
           <w:rPr>
             <w:noProof/>
           </w:rPr>
-          <w:t>24</w:t>
+          <w:t>20</w:t>
         </w:r>
         <w:r>
           <w:fldChar w:fldCharType="end"/>
@@ -21107,6 +20381,7 @@
   <w:style w:type="character" w:default="1" w:styleId="Fontepargpadro">
     <w:name w:val="Default Paragraph Font"/>
     <w:uiPriority w:val="1"/>
+    <w:semiHidden/>
     <w:unhideWhenUsed/>
   </w:style>
   <w:style w:type="table" w:default="1" w:styleId="Tabelanormal">
@@ -21798,6 +21073,7 @@
   <w:style w:type="character" w:default="1" w:styleId="Fontepargpadro">
     <w:name w:val="Default Paragraph Font"/>
     <w:uiPriority w:val="1"/>
+    <w:semiHidden/>
     <w:unhideWhenUsed/>
   </w:style>
   <w:style w:type="table" w:default="1" w:styleId="Tabelanormal">
@@ -22514,7 +21790,7 @@
 </file>
 
 <file path=customXml/itemProps1.xml><?xml version="1.0" encoding="utf-8"?>
-<ds:datastoreItem xmlns:ds="http://schemas.openxmlformats.org/officeDocument/2006/customXml" ds:itemID="{8C2E7A78-05C6-48C5-92F8-3D4412E6F864}">
+<ds:datastoreItem xmlns:ds="http://schemas.openxmlformats.org/officeDocument/2006/customXml" ds:itemID="{EED32988-3C09-4213-A9F4-D8EF1E2EF79F}">
   <ds:schemaRefs>
     <ds:schemaRef ds:uri="http://schemas.openxmlformats.org/officeDocument/2006/bibliography"/>
   </ds:schemaRefs>

</xml_diff>